<commit_message>
added MLP description and results to proposal
</commit_message>
<xml_diff>
--- a/Project Proposal.docx
+++ b/Project Proposal.docx
@@ -121,7 +121,27 @@
           <w:sz w:val="24"/>
           <w:szCs w:val="24"/>
         </w:rPr>
-        <w:t>Devon Tyson, Philip Cesani, and Randall Harrison</w:t>
+        <w:t xml:space="preserve">Devon Tyson, Philip </w:t>
+      </w:r>
+      <w:proofErr w:type="spellStart"/>
+      <w:r>
+        <w:rPr>
+          <w:rFonts w:ascii="Arial" w:eastAsia="Times New Roman" w:hAnsi="Arial" w:cs="Arial"/>
+          <w:color w:val="000000"/>
+          <w:sz w:val="24"/>
+          <w:szCs w:val="24"/>
+        </w:rPr>
+        <w:t>Cesani</w:t>
+      </w:r>
+      <w:proofErr w:type="spellEnd"/>
+      <w:r>
+        <w:rPr>
+          <w:rFonts w:ascii="Arial" w:eastAsia="Times New Roman" w:hAnsi="Arial" w:cs="Arial"/>
+          <w:color w:val="000000"/>
+          <w:sz w:val="24"/>
+          <w:szCs w:val="24"/>
+        </w:rPr>
+        <w:t>, and Randall Harrison</w:t>
       </w:r>
     </w:p>
     <w:p>
@@ -620,57 +640,323 @@
           <w:sz w:val="24"/>
           <w:szCs w:val="24"/>
         </w:rPr>
-        <w:t>ub organization with a repository for the project. We have downloaded the proper software, reviewed the Python programming language and have begun working on the project in Jupyter Notebook.</w:t>
-      </w:r>
-    </w:p>
-    <w:p>
-      <w:pPr>
-        <w:spacing w:after="0" w:line="360" w:lineRule="auto"/>
+        <w:t xml:space="preserve">ub organization with a repository for the project. We have downloaded the proper software, reviewed the Python programming language and have begun working on the project in </w:t>
+      </w:r>
+      <w:proofErr w:type="spellStart"/>
+      <w:r>
+        <w:rPr>
+          <w:rFonts w:ascii="Arial" w:eastAsia="Times New Roman" w:hAnsi="Arial" w:cs="Arial"/>
+          <w:color w:val="000000"/>
+          <w:sz w:val="24"/>
+          <w:szCs w:val="24"/>
+        </w:rPr>
+        <w:t>Jupyter</w:t>
+      </w:r>
+      <w:proofErr w:type="spellEnd"/>
+      <w:r>
+        <w:rPr>
+          <w:rFonts w:ascii="Arial" w:eastAsia="Times New Roman" w:hAnsi="Arial" w:cs="Arial"/>
+          <w:color w:val="000000"/>
+          <w:sz w:val="24"/>
+          <w:szCs w:val="24"/>
+        </w:rPr>
+        <w:t xml:space="preserve"> Notebook.</w:t>
+      </w:r>
+      <w:r>
         <w:rPr>
           <w:rFonts w:ascii="Times New Roman" w:eastAsia="Times New Roman" w:hAnsi="Times New Roman" w:cs="Times New Roman"/>
           <w:sz w:val="24"/>
           <w:szCs w:val="24"/>
         </w:rPr>
-      </w:pPr>
-    </w:p>
-    <w:p>
-      <w:pPr>
-        <w:spacing w:after="0" w:line="360" w:lineRule="auto"/>
-        <w:rPr>
-          <w:rFonts w:ascii="Times New Roman" w:eastAsia="Times New Roman" w:hAnsi="Times New Roman" w:cs="Times New Roman"/>
-          <w:sz w:val="24"/>
-          <w:szCs w:val="24"/>
-        </w:rPr>
-      </w:pPr>
-      <w:r>
-        <w:rPr>
-          <w:rFonts w:ascii="Arial" w:eastAsia="Times New Roman" w:hAnsi="Arial" w:cs="Arial"/>
-          <w:b/>
-          <w:bCs/>
-          <w:color w:val="000000"/>
-          <w:sz w:val="24"/>
-          <w:szCs w:val="24"/>
-        </w:rPr>
-        <w:t>What remains to be done:</w:t>
-      </w:r>
-    </w:p>
-    <w:p>
-      <w:pPr>
-        <w:spacing w:after="0" w:line="360" w:lineRule="auto"/>
-        <w:rPr>
-          <w:rFonts w:ascii="Times New Roman" w:eastAsia="Times New Roman" w:hAnsi="Times New Roman" w:cs="Times New Roman"/>
-          <w:sz w:val="24"/>
-          <w:szCs w:val="24"/>
-        </w:rPr>
-      </w:pPr>
-      <w:r>
-        <w:rPr>
-          <w:rFonts w:ascii="Arial" w:eastAsia="Times New Roman" w:hAnsi="Arial" w:cs="Arial"/>
-          <w:color w:val="000000"/>
-          <w:sz w:val="24"/>
-          <w:szCs w:val="24"/>
-        </w:rPr>
-        <w:t>For the next step, we will build the Convolutional Neural Network algorithm. We will set up the training parameters, find the placeholders, biases, and weights to use to train the data. We will set up the Convolutional and Pooling layers, create the loss function and begin training. Upon training, we will manipulate the data to find the optimal parameters and display the results. Once the data is trained, we will begin to test the data and make predictions.</w:t>
+        <w:t xml:space="preserve"> </w:t>
+      </w:r>
+      <w:r>
+        <w:rPr>
+          <w:rFonts w:ascii="Arial" w:eastAsia="Times New Roman" w:hAnsi="Arial" w:cs="Arial"/>
+          <w:color w:val="000000"/>
+          <w:sz w:val="24"/>
+          <w:szCs w:val="24"/>
+        </w:rPr>
+        <w:t>For the next step, we buil</w:t>
+      </w:r>
+      <w:r>
+        <w:rPr>
+          <w:rFonts w:ascii="Arial" w:eastAsia="Times New Roman" w:hAnsi="Arial" w:cs="Arial"/>
+          <w:color w:val="000000"/>
+          <w:sz w:val="24"/>
+          <w:szCs w:val="24"/>
+        </w:rPr>
+        <w:t>t</w:t>
+      </w:r>
+      <w:r>
+        <w:rPr>
+          <w:rFonts w:ascii="Arial" w:eastAsia="Times New Roman" w:hAnsi="Arial" w:cs="Arial"/>
+          <w:color w:val="000000"/>
+          <w:sz w:val="24"/>
+          <w:szCs w:val="24"/>
+        </w:rPr>
+        <w:t xml:space="preserve"> the Convolutional Neural Network</w:t>
+      </w:r>
+      <w:r>
+        <w:rPr>
+          <w:rFonts w:ascii="Arial" w:eastAsia="Times New Roman" w:hAnsi="Arial" w:cs="Arial"/>
+          <w:color w:val="000000"/>
+          <w:sz w:val="24"/>
+          <w:szCs w:val="24"/>
+        </w:rPr>
+        <w:t>, Multi-Layer Perceptron, and K-Nearest Neighbor</w:t>
+      </w:r>
+      <w:r>
+        <w:rPr>
+          <w:rFonts w:ascii="Arial" w:eastAsia="Times New Roman" w:hAnsi="Arial" w:cs="Arial"/>
+          <w:color w:val="000000"/>
+          <w:sz w:val="24"/>
+          <w:szCs w:val="24"/>
+        </w:rPr>
+        <w:t xml:space="preserve"> algorithm</w:t>
+      </w:r>
+      <w:r>
+        <w:rPr>
+          <w:rFonts w:ascii="Arial" w:eastAsia="Times New Roman" w:hAnsi="Arial" w:cs="Arial"/>
+          <w:color w:val="000000"/>
+          <w:sz w:val="24"/>
+          <w:szCs w:val="24"/>
+        </w:rPr>
+        <w:t>s</w:t>
+      </w:r>
+      <w:r>
+        <w:rPr>
+          <w:rFonts w:ascii="Arial" w:eastAsia="Times New Roman" w:hAnsi="Arial" w:cs="Arial"/>
+          <w:color w:val="000000"/>
+          <w:sz w:val="24"/>
+          <w:szCs w:val="24"/>
+        </w:rPr>
+        <w:t xml:space="preserve">. We set up </w:t>
+      </w:r>
+      <w:r>
+        <w:rPr>
+          <w:rFonts w:ascii="Arial" w:eastAsia="Times New Roman" w:hAnsi="Arial" w:cs="Arial"/>
+          <w:color w:val="000000"/>
+          <w:sz w:val="24"/>
+          <w:szCs w:val="24"/>
+        </w:rPr>
+        <w:t xml:space="preserve">all of </w:t>
+      </w:r>
+      <w:r>
+        <w:rPr>
+          <w:rFonts w:ascii="Arial" w:eastAsia="Times New Roman" w:hAnsi="Arial" w:cs="Arial"/>
+          <w:color w:val="000000"/>
+          <w:sz w:val="24"/>
+          <w:szCs w:val="24"/>
+        </w:rPr>
+        <w:t>the training parameters, f</w:t>
+      </w:r>
+      <w:r>
+        <w:rPr>
+          <w:rFonts w:ascii="Arial" w:eastAsia="Times New Roman" w:hAnsi="Arial" w:cs="Arial"/>
+          <w:color w:val="000000"/>
+          <w:sz w:val="24"/>
+          <w:szCs w:val="24"/>
+        </w:rPr>
+        <w:t>ou</w:t>
+      </w:r>
+      <w:r>
+        <w:rPr>
+          <w:rFonts w:ascii="Arial" w:eastAsia="Times New Roman" w:hAnsi="Arial" w:cs="Arial"/>
+          <w:color w:val="000000"/>
+          <w:sz w:val="24"/>
+          <w:szCs w:val="24"/>
+        </w:rPr>
+        <w:t>nd the placeholders, biases, and weights to use to train the data</w:t>
+      </w:r>
+      <w:r>
+        <w:rPr>
+          <w:rFonts w:ascii="Arial" w:eastAsia="Times New Roman" w:hAnsi="Arial" w:cs="Arial"/>
+          <w:color w:val="000000"/>
+          <w:sz w:val="24"/>
+          <w:szCs w:val="24"/>
+        </w:rPr>
+        <w:t xml:space="preserve"> for each neural network</w:t>
+      </w:r>
+      <w:r>
+        <w:rPr>
+          <w:rFonts w:ascii="Arial" w:eastAsia="Times New Roman" w:hAnsi="Arial" w:cs="Arial"/>
+          <w:color w:val="000000"/>
+          <w:sz w:val="24"/>
+          <w:szCs w:val="24"/>
+        </w:rPr>
+        <w:t xml:space="preserve">. </w:t>
+      </w:r>
+      <w:r>
+        <w:rPr>
+          <w:rFonts w:ascii="Arial" w:eastAsia="Times New Roman" w:hAnsi="Arial" w:cs="Arial"/>
+          <w:color w:val="000000"/>
+          <w:sz w:val="24"/>
+          <w:szCs w:val="24"/>
+        </w:rPr>
+        <w:t xml:space="preserve">Each algorithm was set up with its own loss function and optimizer. </w:t>
+      </w:r>
+      <w:r>
+        <w:rPr>
+          <w:rFonts w:ascii="Arial" w:eastAsia="Times New Roman" w:hAnsi="Arial" w:cs="Arial"/>
+          <w:color w:val="000000"/>
+          <w:sz w:val="24"/>
+          <w:szCs w:val="24"/>
+        </w:rPr>
+        <w:t>We set up the Convolutional and Pooling layers</w:t>
+      </w:r>
+      <w:r>
+        <w:rPr>
+          <w:rFonts w:ascii="Arial" w:eastAsia="Times New Roman" w:hAnsi="Arial" w:cs="Arial"/>
+          <w:color w:val="000000"/>
+          <w:sz w:val="24"/>
+          <w:szCs w:val="24"/>
+        </w:rPr>
+        <w:t xml:space="preserve"> for </w:t>
+      </w:r>
+      <w:r>
+        <w:rPr>
+          <w:rFonts w:ascii="Arial" w:eastAsia="Times New Roman" w:hAnsi="Arial" w:cs="Arial"/>
+          <w:color w:val="000000"/>
+          <w:sz w:val="24"/>
+          <w:szCs w:val="24"/>
+        </w:rPr>
+        <w:t>the</w:t>
+      </w:r>
+      <w:r>
+        <w:rPr>
+          <w:rFonts w:ascii="Arial" w:eastAsia="Times New Roman" w:hAnsi="Arial" w:cs="Arial"/>
+          <w:color w:val="000000"/>
+          <w:sz w:val="24"/>
+          <w:szCs w:val="24"/>
+        </w:rPr>
+        <w:t xml:space="preserve"> CNN algorithm </w:t>
+      </w:r>
+      <w:r>
+        <w:rPr>
+          <w:rFonts w:ascii="Arial" w:eastAsia="Times New Roman" w:hAnsi="Arial" w:cs="Arial"/>
+          <w:color w:val="000000"/>
+          <w:sz w:val="24"/>
+          <w:szCs w:val="24"/>
+        </w:rPr>
+        <w:t>and beg</w:t>
+      </w:r>
+      <w:r>
+        <w:rPr>
+          <w:rFonts w:ascii="Arial" w:eastAsia="Times New Roman" w:hAnsi="Arial" w:cs="Arial"/>
+          <w:color w:val="000000"/>
+          <w:sz w:val="24"/>
+          <w:szCs w:val="24"/>
+        </w:rPr>
+        <w:t>a</w:t>
+      </w:r>
+      <w:r>
+        <w:rPr>
+          <w:rFonts w:ascii="Arial" w:eastAsia="Times New Roman" w:hAnsi="Arial" w:cs="Arial"/>
+          <w:color w:val="000000"/>
+          <w:sz w:val="24"/>
+          <w:szCs w:val="24"/>
+        </w:rPr>
+        <w:t>n training.</w:t>
+      </w:r>
+      <w:r>
+        <w:rPr>
+          <w:rFonts w:ascii="Arial" w:eastAsia="Times New Roman" w:hAnsi="Arial" w:cs="Arial"/>
+          <w:color w:val="000000"/>
+          <w:sz w:val="24"/>
+          <w:szCs w:val="24"/>
+        </w:rPr>
+        <w:t xml:space="preserve"> </w:t>
+      </w:r>
+      <w:r>
+        <w:rPr>
+          <w:rFonts w:ascii="Arial" w:eastAsia="Times New Roman" w:hAnsi="Arial" w:cs="Arial"/>
+          <w:color w:val="000000"/>
+          <w:sz w:val="24"/>
+          <w:szCs w:val="24"/>
+        </w:rPr>
+        <w:t xml:space="preserve">Once the data </w:t>
+      </w:r>
+      <w:r>
+        <w:rPr>
+          <w:rFonts w:ascii="Arial" w:eastAsia="Times New Roman" w:hAnsi="Arial" w:cs="Arial"/>
+          <w:color w:val="000000"/>
+          <w:sz w:val="24"/>
+          <w:szCs w:val="24"/>
+        </w:rPr>
+        <w:t xml:space="preserve">was </w:t>
+      </w:r>
+      <w:r>
+        <w:rPr>
+          <w:rFonts w:ascii="Arial" w:eastAsia="Times New Roman" w:hAnsi="Arial" w:cs="Arial"/>
+          <w:color w:val="000000"/>
+          <w:sz w:val="24"/>
+          <w:szCs w:val="24"/>
+        </w:rPr>
+        <w:t>trained</w:t>
+      </w:r>
+      <w:r>
+        <w:rPr>
+          <w:rFonts w:ascii="Arial" w:eastAsia="Times New Roman" w:hAnsi="Arial" w:cs="Arial"/>
+          <w:color w:val="000000"/>
+          <w:sz w:val="24"/>
+          <w:szCs w:val="24"/>
+        </w:rPr>
+        <w:t xml:space="preserve"> for each model</w:t>
+      </w:r>
+      <w:r>
+        <w:rPr>
+          <w:rFonts w:ascii="Arial" w:eastAsia="Times New Roman" w:hAnsi="Arial" w:cs="Arial"/>
+          <w:color w:val="000000"/>
+          <w:sz w:val="24"/>
+          <w:szCs w:val="24"/>
+        </w:rPr>
+        <w:t>, we test</w:t>
+      </w:r>
+      <w:r>
+        <w:rPr>
+          <w:rFonts w:ascii="Arial" w:eastAsia="Times New Roman" w:hAnsi="Arial" w:cs="Arial"/>
+          <w:color w:val="000000"/>
+          <w:sz w:val="24"/>
+          <w:szCs w:val="24"/>
+        </w:rPr>
+        <w:t>ed</w:t>
+      </w:r>
+      <w:r>
+        <w:rPr>
+          <w:rFonts w:ascii="Arial" w:eastAsia="Times New Roman" w:hAnsi="Arial" w:cs="Arial"/>
+          <w:color w:val="000000"/>
+          <w:sz w:val="24"/>
+          <w:szCs w:val="24"/>
+        </w:rPr>
+        <w:t xml:space="preserve"> the data and ma</w:t>
+      </w:r>
+      <w:r>
+        <w:rPr>
+          <w:rFonts w:ascii="Arial" w:eastAsia="Times New Roman" w:hAnsi="Arial" w:cs="Arial"/>
+          <w:color w:val="000000"/>
+          <w:sz w:val="24"/>
+          <w:szCs w:val="24"/>
+        </w:rPr>
+        <w:t>d</w:t>
+      </w:r>
+      <w:r>
+        <w:rPr>
+          <w:rFonts w:ascii="Arial" w:eastAsia="Times New Roman" w:hAnsi="Arial" w:cs="Arial"/>
+          <w:color w:val="000000"/>
+          <w:sz w:val="24"/>
+          <w:szCs w:val="24"/>
+        </w:rPr>
+        <w:t>e predictions.</w:t>
+      </w:r>
+      <w:r>
+        <w:rPr>
+          <w:rFonts w:ascii="Arial" w:eastAsia="Times New Roman" w:hAnsi="Arial" w:cs="Arial"/>
+          <w:color w:val="000000"/>
+          <w:sz w:val="24"/>
+          <w:szCs w:val="24"/>
+        </w:rPr>
+        <w:t xml:space="preserve"> </w:t>
       </w:r>
     </w:p>
     <w:p>
@@ -1098,7 +1384,6 @@
           <w:sz w:val="24"/>
           <w:szCs w:val="24"/>
         </w:rPr>
-        <w:lastRenderedPageBreak/>
         <w:t>Methods Overview</w:t>
       </w:r>
       <w:r>
@@ -1130,6 +1415,7 @@
           <w:sz w:val="24"/>
           <w:szCs w:val="24"/>
         </w:rPr>
+        <w:lastRenderedPageBreak/>
         <w:t>We used the sign language data from MNIST with t</w:t>
       </w:r>
       <w:r>
@@ -1166,7 +1452,25 @@
           <w:sz w:val="24"/>
           <w:szCs w:val="24"/>
         </w:rPr>
-        <w:t xml:space="preserve"> Multilayer Perception</w:t>
+        <w:t xml:space="preserve"> Multilayer Percept</w:t>
+      </w:r>
+      <w:r>
+        <w:rPr>
+          <w:rFonts w:ascii="Arial" w:eastAsia="Times New Roman" w:hAnsi="Arial" w:cs="Arial"/>
+          <w:color w:val="000000"/>
+          <w:sz w:val="24"/>
+          <w:szCs w:val="24"/>
+        </w:rPr>
+        <w:t>r</w:t>
+      </w:r>
+      <w:r>
+        <w:rPr>
+          <w:rFonts w:ascii="Arial" w:eastAsia="Times New Roman" w:hAnsi="Arial" w:cs="Arial"/>
+          <w:color w:val="000000"/>
+          <w:sz w:val="24"/>
+          <w:szCs w:val="24"/>
+        </w:rPr>
+        <w:t>on</w:t>
       </w:r>
       <w:r>
         <w:rPr>
@@ -1275,16 +1579,14 @@
           <w:color w:val="000000"/>
           <w:sz w:val="24"/>
           <w:szCs w:val="24"/>
-          <w:lang w:val="fr-FR"/>
-        </w:rPr>
-      </w:pPr>
-      <w:r>
-        <w:rPr>
-          <w:rFonts w:ascii="Arial" w:eastAsia="Times New Roman" w:hAnsi="Arial" w:cs="Arial"/>
-          <w:color w:val="000000"/>
-          <w:sz w:val="24"/>
-          <w:szCs w:val="24"/>
-          <w:lang w:val="fr-FR"/>
+        </w:rPr>
+      </w:pPr>
+      <w:r>
+        <w:rPr>
+          <w:rFonts w:ascii="Arial" w:eastAsia="Times New Roman" w:hAnsi="Arial" w:cs="Arial"/>
+          <w:color w:val="000000"/>
+          <w:sz w:val="24"/>
+          <w:szCs w:val="24"/>
         </w:rPr>
         <w:t>// description</w:t>
       </w:r>
@@ -1299,7 +1601,6 @@
           <w:color w:val="000000"/>
           <w:sz w:val="24"/>
           <w:szCs w:val="24"/>
-          <w:lang w:val="fr-FR"/>
         </w:rPr>
       </w:pPr>
     </w:p>
@@ -1313,7 +1614,6 @@
           <w:color w:val="000000"/>
           <w:sz w:val="24"/>
           <w:szCs w:val="24"/>
-          <w:lang w:val="fr-FR"/>
         </w:rPr>
       </w:pPr>
       <w:r>
@@ -1324,14 +1624,10 @@
           <w:color w:val="000000"/>
           <w:sz w:val="24"/>
           <w:szCs w:val="24"/>
-          <w:lang w:val="fr-FR"/>
-        </w:rPr>
-        <w:t>CNN Results:</w:t>
-      </w:r>
-    </w:p>
-    <w:p>
-      <w:pPr>
-        <w:spacing w:after="0" w:line="360" w:lineRule="auto"/>
+        </w:rPr>
+        <w:t>Multi</w:t>
+      </w:r>
+      <w:r>
         <w:rPr>
           <w:rFonts w:ascii="Arial" w:eastAsia="Times New Roman" w:hAnsi="Arial" w:cs="Arial"/>
           <w:b/>
@@ -1339,11 +1635,273 @@
           <w:color w:val="000000"/>
           <w:sz w:val="24"/>
           <w:szCs w:val="24"/>
-          <w:lang w:val="fr-FR"/>
-        </w:rPr>
-      </w:pPr>
+        </w:rPr>
+        <w:t>-</w:t>
+      </w:r>
+      <w:r>
+        <w:rPr>
+          <w:rFonts w:ascii="Arial" w:eastAsia="Times New Roman" w:hAnsi="Arial" w:cs="Arial"/>
+          <w:b/>
+          <w:bCs/>
+          <w:color w:val="000000"/>
+          <w:sz w:val="24"/>
+          <w:szCs w:val="24"/>
+        </w:rPr>
+        <w:t>Layer</w:t>
+      </w:r>
+      <w:r>
+        <w:rPr>
+          <w:rFonts w:ascii="Arial" w:eastAsia="Times New Roman" w:hAnsi="Arial" w:cs="Arial"/>
+          <w:b/>
+          <w:bCs/>
+          <w:color w:val="000000"/>
+          <w:sz w:val="24"/>
+          <w:szCs w:val="24"/>
+        </w:rPr>
+        <w:t xml:space="preserve"> Percept</w:t>
+      </w:r>
+      <w:r>
+        <w:rPr>
+          <w:rFonts w:ascii="Arial" w:eastAsia="Times New Roman" w:hAnsi="Arial" w:cs="Arial"/>
+          <w:b/>
+          <w:bCs/>
+          <w:color w:val="000000"/>
+          <w:sz w:val="24"/>
+          <w:szCs w:val="24"/>
+        </w:rPr>
+        <w:t>r</w:t>
+      </w:r>
+      <w:r>
+        <w:rPr>
+          <w:rFonts w:ascii="Arial" w:eastAsia="Times New Roman" w:hAnsi="Arial" w:cs="Arial"/>
+          <w:b/>
+          <w:bCs/>
+          <w:color w:val="000000"/>
+          <w:sz w:val="24"/>
+          <w:szCs w:val="24"/>
+        </w:rPr>
+        <w:t>on (MLP)</w:t>
+      </w:r>
+      <w:r>
+        <w:rPr>
+          <w:rFonts w:ascii="Arial" w:eastAsia="Times New Roman" w:hAnsi="Arial" w:cs="Arial"/>
+          <w:b/>
+          <w:bCs/>
+          <w:color w:val="000000"/>
+          <w:sz w:val="24"/>
+          <w:szCs w:val="24"/>
+        </w:rPr>
+        <w:t>:</w:t>
+      </w:r>
+    </w:p>
+    <w:p>
+      <w:pPr>
+        <w:spacing w:after="0" w:line="360" w:lineRule="auto"/>
+        <w:ind w:firstLine="720"/>
+        <w:rPr>
+          <w:rFonts w:ascii="Arial" w:eastAsia="Times New Roman" w:hAnsi="Arial" w:cs="Arial"/>
+          <w:color w:val="000000"/>
+          <w:sz w:val="24"/>
+          <w:szCs w:val="24"/>
+        </w:rPr>
+      </w:pPr>
+      <w:r>
+        <w:rPr>
+          <w:rFonts w:ascii="Arial" w:eastAsia="Times New Roman" w:hAnsi="Arial" w:cs="Arial"/>
+          <w:color w:val="000000"/>
+          <w:sz w:val="24"/>
+          <w:szCs w:val="24"/>
+        </w:rPr>
+        <w:t>M</w:t>
+      </w:r>
+      <w:r>
+        <w:rPr>
+          <w:rFonts w:ascii="Arial" w:eastAsia="Times New Roman" w:hAnsi="Arial" w:cs="Arial"/>
+          <w:color w:val="000000"/>
+          <w:sz w:val="24"/>
+          <w:szCs w:val="24"/>
+        </w:rPr>
+        <w:t>ulti-Layer Perceptron</w:t>
+      </w:r>
+      <w:r>
+        <w:rPr>
+          <w:rFonts w:ascii="Arial" w:eastAsia="Times New Roman" w:hAnsi="Arial" w:cs="Arial"/>
+          <w:color w:val="000000"/>
+          <w:sz w:val="24"/>
+          <w:szCs w:val="24"/>
+        </w:rPr>
+        <w:t xml:space="preserve"> is the predecessor to Convolutional Neural Networks. It was once used as image classification due to the use of hidden layers in the neural network. It's good for image classification because it can distinguish data that is not linearly separable.</w:t>
+      </w:r>
+      <w:r>
+        <w:rPr>
+          <w:rFonts w:ascii="Arial" w:eastAsia="Times New Roman" w:hAnsi="Arial" w:cs="Arial"/>
+          <w:color w:val="000000"/>
+          <w:sz w:val="24"/>
+          <w:szCs w:val="24"/>
+        </w:rPr>
+        <w:t xml:space="preserve"> MLP works as a feedforward artificial neural network. It c</w:t>
+      </w:r>
+      <w:r>
+        <w:rPr>
+          <w:rFonts w:ascii="Arial" w:eastAsia="Times New Roman" w:hAnsi="Arial" w:cs="Arial"/>
+          <w:color w:val="000000"/>
+          <w:sz w:val="24"/>
+          <w:szCs w:val="24"/>
+        </w:rPr>
+        <w:t>ontains many perceptrons</w:t>
+      </w:r>
+      <w:r>
+        <w:rPr>
+          <w:rFonts w:ascii="Arial" w:eastAsia="Times New Roman" w:hAnsi="Arial" w:cs="Arial"/>
+          <w:color w:val="000000"/>
+          <w:sz w:val="24"/>
+          <w:szCs w:val="24"/>
+        </w:rPr>
+        <w:t>, or binary classifiers,</w:t>
+      </w:r>
+      <w:r>
+        <w:rPr>
+          <w:rFonts w:ascii="Arial" w:eastAsia="Times New Roman" w:hAnsi="Arial" w:cs="Arial"/>
+          <w:color w:val="000000"/>
+          <w:sz w:val="24"/>
+          <w:szCs w:val="24"/>
+        </w:rPr>
+        <w:t xml:space="preserve"> that are organized into layers</w:t>
+      </w:r>
+      <w:r>
+        <w:rPr>
+          <w:rFonts w:ascii="Arial" w:eastAsia="Times New Roman" w:hAnsi="Arial" w:cs="Arial"/>
+          <w:color w:val="000000"/>
+          <w:sz w:val="24"/>
+          <w:szCs w:val="24"/>
+        </w:rPr>
+        <w:t>. There are at least 3 layers included – the input layer, a hidden layer and an output layer; however, there may be many hidden layers.</w:t>
+      </w:r>
+      <w:r>
+        <w:rPr>
+          <w:rFonts w:ascii="Arial" w:eastAsia="Times New Roman" w:hAnsi="Arial" w:cs="Arial"/>
+          <w:color w:val="000000"/>
+          <w:sz w:val="24"/>
+          <w:szCs w:val="24"/>
+        </w:rPr>
+        <w:t xml:space="preserve"> Each node is a neuron that uses an activation function in each layer. In our case, we used ReLu activation function. Backpropagation is used for training, which uses the previous layer as an input for the current layer. </w:t>
+      </w:r>
+      <w:r>
+        <w:rPr>
+          <w:rFonts w:ascii="Arial" w:eastAsia="Times New Roman" w:hAnsi="Arial" w:cs="Arial"/>
+          <w:color w:val="000000"/>
+          <w:sz w:val="24"/>
+          <w:szCs w:val="24"/>
+        </w:rPr>
+        <w:t>Learning occurs in the perceptron by changing connection weights after each piece of data is processed, based on the amount of error in the output compared to the expected result</w:t>
+      </w:r>
+      <w:r>
+        <w:rPr>
+          <w:rFonts w:ascii="Arial" w:eastAsia="Times New Roman" w:hAnsi="Arial" w:cs="Arial"/>
+          <w:color w:val="000000"/>
+          <w:sz w:val="24"/>
+          <w:szCs w:val="24"/>
+        </w:rPr>
+        <w:t xml:space="preserve">. Once all layers have been activated, linear algebra reduces the layers into a two-layer input-output model. </w:t>
+      </w:r>
+    </w:p>
+    <w:p>
+      <w:pPr>
+        <w:spacing w:after="0" w:line="360" w:lineRule="auto"/>
+        <w:ind w:firstLine="720"/>
+        <w:rPr>
+          <w:rFonts w:ascii="Arial" w:eastAsia="Times New Roman" w:hAnsi="Arial" w:cs="Arial"/>
+          <w:color w:val="000000"/>
+          <w:sz w:val="24"/>
+          <w:szCs w:val="24"/>
+        </w:rPr>
+      </w:pPr>
+      <w:r>
+        <w:rPr>
+          <w:rFonts w:ascii="Arial" w:eastAsia="Times New Roman" w:hAnsi="Arial" w:cs="Arial"/>
+          <w:color w:val="000000"/>
+          <w:sz w:val="24"/>
+          <w:szCs w:val="24"/>
+        </w:rPr>
+        <w:t>Each layer can be visualized like the ex</w:t>
+      </w:r>
       <w:bookmarkStart w:id="0" w:name="_GoBack"/>
       <w:bookmarkEnd w:id="0"/>
+      <w:r>
+        <w:rPr>
+          <w:rFonts w:ascii="Arial" w:eastAsia="Times New Roman" w:hAnsi="Arial" w:cs="Arial"/>
+          <w:color w:val="000000"/>
+          <w:sz w:val="24"/>
+          <w:szCs w:val="24"/>
+        </w:rPr>
+        <w:t>ample below:</w:t>
+      </w:r>
+    </w:p>
+    <w:p>
+      <w:pPr>
+        <w:spacing w:after="0" w:line="360" w:lineRule="auto"/>
+        <w:ind w:firstLine="720"/>
+        <w:rPr>
+          <w:rFonts w:ascii="Arial" w:eastAsia="Times New Roman" w:hAnsi="Arial" w:cs="Arial"/>
+          <w:color w:val="000000"/>
+          <w:sz w:val="24"/>
+          <w:szCs w:val="24"/>
+        </w:rPr>
+      </w:pPr>
+      <w:r>
+        <w:rPr>
+          <w:noProof/>
+        </w:rPr>
+        <w:drawing>
+          <wp:inline distT="0" distB="0" distL="0" distR="0" wp14:anchorId="2193AC2C" wp14:editId="107C9213">
+            <wp:extent cx="4467225" cy="2233613"/>
+            <wp:effectExtent l="0" t="0" r="0" b="0"/>
+            <wp:docPr id="6" name="Picture 5">
+              <a:extLst xmlns:a="http://schemas.openxmlformats.org/drawingml/2006/main">
+                <a:ext uri="{FF2B5EF4-FFF2-40B4-BE49-F238E27FC236}">
+                  <a16:creationId xmlns:a16="http://schemas.microsoft.com/office/drawing/2014/main" id="{3C15FD35-30A4-4206-822A-17928FF09A7C}"/>
+                </a:ext>
+              </a:extLst>
+            </wp:docPr>
+            <wp:cNvGraphicFramePr>
+              <a:graphicFrameLocks xmlns:a="http://schemas.openxmlformats.org/drawingml/2006/main" noChangeAspect="1"/>
+            </wp:cNvGraphicFramePr>
+            <a:graphic xmlns:a="http://schemas.openxmlformats.org/drawingml/2006/main">
+              <a:graphicData uri="http://schemas.openxmlformats.org/drawingml/2006/picture">
+                <pic:pic xmlns:pic="http://schemas.openxmlformats.org/drawingml/2006/picture">
+                  <pic:nvPicPr>
+                    <pic:cNvPr id="6" name="Picture 5">
+                      <a:extLst>
+                        <a:ext uri="{FF2B5EF4-FFF2-40B4-BE49-F238E27FC236}">
+                          <a16:creationId xmlns:a16="http://schemas.microsoft.com/office/drawing/2014/main" id="{3C15FD35-30A4-4206-822A-17928FF09A7C}"/>
+                        </a:ext>
+                      </a:extLst>
+                    </pic:cNvPr>
+                    <pic:cNvPicPr>
+                      <a:picLocks noChangeAspect="1"/>
+                    </pic:cNvPicPr>
+                  </pic:nvPicPr>
+                  <pic:blipFill>
+                    <a:blip r:embed="rId5"/>
+                    <a:stretch>
+                      <a:fillRect/>
+                    </a:stretch>
+                  </pic:blipFill>
+                  <pic:spPr>
+                    <a:xfrm>
+                      <a:off x="0" y="0"/>
+                      <a:ext cx="4473708" cy="2236854"/>
+                    </a:xfrm>
+                    <a:prstGeom prst="rect">
+                      <a:avLst/>
+                    </a:prstGeom>
+                  </pic:spPr>
+                </pic:pic>
+              </a:graphicData>
+            </a:graphic>
+          </wp:inline>
+        </w:drawing>
+      </w:r>
     </w:p>
     <w:p>
       <w:pPr>
@@ -1355,7 +1913,770 @@
           <w:color w:val="000000"/>
           <w:sz w:val="24"/>
           <w:szCs w:val="24"/>
-          <w:lang w:val="fr-FR"/>
+        </w:rPr>
+      </w:pPr>
+    </w:p>
+    <w:p>
+      <w:pPr>
+        <w:spacing w:after="0" w:line="360" w:lineRule="auto"/>
+        <w:rPr>
+          <w:rFonts w:ascii="Arial" w:eastAsia="Times New Roman" w:hAnsi="Arial" w:cs="Arial"/>
+          <w:color w:val="000000"/>
+          <w:sz w:val="24"/>
+          <w:szCs w:val="24"/>
+        </w:rPr>
+      </w:pPr>
+      <w:r>
+        <w:rPr>
+          <w:rFonts w:ascii="Arial" w:eastAsia="Times New Roman" w:hAnsi="Arial" w:cs="Arial"/>
+          <w:color w:val="000000"/>
+          <w:sz w:val="24"/>
+          <w:szCs w:val="24"/>
+        </w:rPr>
+        <w:t>In the MLP neural network, we used the following:</w:t>
+      </w:r>
+    </w:p>
+    <w:p>
+      <w:pPr>
+        <w:spacing w:after="0" w:line="360" w:lineRule="auto"/>
+        <w:ind w:firstLine="720"/>
+        <w:rPr>
+          <w:rFonts w:ascii="Arial" w:eastAsia="Times New Roman" w:hAnsi="Arial" w:cs="Arial"/>
+          <w:color w:val="000000"/>
+          <w:sz w:val="24"/>
+          <w:szCs w:val="24"/>
+        </w:rPr>
+      </w:pPr>
+      <w:r>
+        <w:rPr>
+          <w:rFonts w:ascii="Arial" w:eastAsia="Times New Roman" w:hAnsi="Arial" w:cs="Arial"/>
+          <w:color w:val="000000"/>
+          <w:sz w:val="24"/>
+          <w:szCs w:val="24"/>
+        </w:rPr>
+        <w:t>Loss function: Cross Entropy</w:t>
+      </w:r>
+    </w:p>
+    <w:p>
+      <w:pPr>
+        <w:spacing w:after="0" w:line="360" w:lineRule="auto"/>
+        <w:ind w:left="720"/>
+        <w:rPr>
+          <w:rFonts w:ascii="Arial" w:eastAsia="Times New Roman" w:hAnsi="Arial" w:cs="Arial"/>
+          <w:color w:val="000000"/>
+          <w:sz w:val="24"/>
+          <w:szCs w:val="24"/>
+        </w:rPr>
+      </w:pPr>
+      <w:r>
+        <w:rPr>
+          <w:rFonts w:ascii="Arial" w:eastAsia="Times New Roman" w:hAnsi="Arial" w:cs="Arial"/>
+          <w:color w:val="000000"/>
+          <w:sz w:val="24"/>
+          <w:szCs w:val="24"/>
+        </w:rPr>
+        <w:t>Optimizer: Adam</w:t>
+      </w:r>
+    </w:p>
+    <w:p>
+      <w:pPr>
+        <w:spacing w:after="0" w:line="360" w:lineRule="auto"/>
+        <w:ind w:firstLine="720"/>
+        <w:rPr>
+          <w:rFonts w:ascii="Arial" w:eastAsia="Times New Roman" w:hAnsi="Arial" w:cs="Arial"/>
+          <w:color w:val="000000"/>
+          <w:sz w:val="24"/>
+          <w:szCs w:val="24"/>
+        </w:rPr>
+      </w:pPr>
+      <w:r>
+        <w:rPr>
+          <w:rFonts w:ascii="Arial" w:eastAsia="Times New Roman" w:hAnsi="Arial" w:cs="Arial"/>
+          <w:color w:val="000000"/>
+          <w:sz w:val="24"/>
+          <w:szCs w:val="24"/>
+        </w:rPr>
+        <w:t>Activation Function: Re</w:t>
+      </w:r>
+      <w:r>
+        <w:rPr>
+          <w:rFonts w:ascii="Arial" w:eastAsia="Times New Roman" w:hAnsi="Arial" w:cs="Arial"/>
+          <w:color w:val="000000"/>
+          <w:sz w:val="24"/>
+          <w:szCs w:val="24"/>
+        </w:rPr>
+        <w:t>L</w:t>
+      </w:r>
+      <w:r>
+        <w:rPr>
+          <w:rFonts w:ascii="Arial" w:eastAsia="Times New Roman" w:hAnsi="Arial" w:cs="Arial"/>
+          <w:color w:val="000000"/>
+          <w:sz w:val="24"/>
+          <w:szCs w:val="24"/>
+        </w:rPr>
+        <w:t>u</w:t>
+      </w:r>
+    </w:p>
+    <w:p>
+      <w:pPr>
+        <w:spacing w:after="0" w:line="360" w:lineRule="auto"/>
+        <w:ind w:firstLine="720"/>
+        <w:rPr>
+          <w:rFonts w:ascii="Arial" w:eastAsia="Times New Roman" w:hAnsi="Arial" w:cs="Arial"/>
+          <w:color w:val="000000"/>
+          <w:sz w:val="24"/>
+          <w:szCs w:val="24"/>
+        </w:rPr>
+      </w:pPr>
+      <w:r>
+        <w:rPr>
+          <w:rFonts w:ascii="Arial" w:eastAsia="Times New Roman" w:hAnsi="Arial" w:cs="Arial"/>
+          <w:color w:val="000000"/>
+          <w:sz w:val="24"/>
+          <w:szCs w:val="24"/>
+        </w:rPr>
+        <w:t xml:space="preserve">Layers: </w:t>
+      </w:r>
+      <w:r>
+        <w:rPr>
+          <w:rFonts w:ascii="Arial" w:eastAsia="Times New Roman" w:hAnsi="Arial" w:cs="Arial"/>
+          <w:color w:val="000000"/>
+          <w:sz w:val="24"/>
+          <w:szCs w:val="24"/>
+        </w:rPr>
+        <w:t>10</w:t>
+      </w:r>
+    </w:p>
+    <w:p>
+      <w:pPr>
+        <w:spacing w:after="0" w:line="360" w:lineRule="auto"/>
+        <w:ind w:firstLine="720"/>
+        <w:rPr>
+          <w:rFonts w:ascii="Arial" w:eastAsia="Times New Roman" w:hAnsi="Arial" w:cs="Arial"/>
+          <w:color w:val="000000"/>
+          <w:sz w:val="24"/>
+          <w:szCs w:val="24"/>
+        </w:rPr>
+      </w:pPr>
+      <w:r>
+        <w:rPr>
+          <w:rFonts w:ascii="Arial" w:eastAsia="Times New Roman" w:hAnsi="Arial" w:cs="Arial"/>
+          <w:color w:val="000000"/>
+          <w:sz w:val="24"/>
+          <w:szCs w:val="24"/>
+        </w:rPr>
+        <w:t>Learning Rate:</w:t>
+      </w:r>
+      <w:r>
+        <w:rPr>
+          <w:rFonts w:ascii="Arial" w:eastAsia="Times New Roman" w:hAnsi="Arial" w:cs="Arial"/>
+          <w:color w:val="000000"/>
+          <w:sz w:val="24"/>
+          <w:szCs w:val="24"/>
+        </w:rPr>
+        <w:t xml:space="preserve"> 0.002</w:t>
+      </w:r>
+    </w:p>
+    <w:p>
+      <w:pPr>
+        <w:spacing w:after="0" w:line="360" w:lineRule="auto"/>
+        <w:ind w:firstLine="720"/>
+        <w:rPr>
+          <w:rFonts w:ascii="Arial" w:eastAsia="Times New Roman" w:hAnsi="Arial" w:cs="Arial"/>
+          <w:color w:val="000000"/>
+          <w:sz w:val="24"/>
+          <w:szCs w:val="24"/>
+        </w:rPr>
+      </w:pPr>
+      <w:r>
+        <w:rPr>
+          <w:rFonts w:ascii="Arial" w:eastAsia="Times New Roman" w:hAnsi="Arial" w:cs="Arial"/>
+          <w:color w:val="000000"/>
+          <w:sz w:val="24"/>
+          <w:szCs w:val="24"/>
+        </w:rPr>
+        <w:t>Batch size:</w:t>
+      </w:r>
+      <w:r>
+        <w:rPr>
+          <w:rFonts w:ascii="Arial" w:eastAsia="Times New Roman" w:hAnsi="Arial" w:cs="Arial"/>
+          <w:color w:val="000000"/>
+          <w:sz w:val="24"/>
+          <w:szCs w:val="24"/>
+        </w:rPr>
+        <w:t xml:space="preserve"> 128</w:t>
+      </w:r>
+    </w:p>
+    <w:p>
+      <w:pPr>
+        <w:spacing w:after="0" w:line="360" w:lineRule="auto"/>
+        <w:ind w:firstLine="720"/>
+        <w:rPr>
+          <w:rFonts w:ascii="Arial" w:eastAsia="Times New Roman" w:hAnsi="Arial" w:cs="Arial"/>
+          <w:color w:val="000000"/>
+          <w:sz w:val="24"/>
+          <w:szCs w:val="24"/>
+        </w:rPr>
+      </w:pPr>
+      <w:r>
+        <w:rPr>
+          <w:rFonts w:ascii="Arial" w:eastAsia="Times New Roman" w:hAnsi="Arial" w:cs="Arial"/>
+          <w:color w:val="000000"/>
+          <w:sz w:val="24"/>
+          <w:szCs w:val="24"/>
+        </w:rPr>
+        <w:t>Epochs:</w:t>
+      </w:r>
+      <w:r>
+        <w:rPr>
+          <w:rFonts w:ascii="Arial" w:eastAsia="Times New Roman" w:hAnsi="Arial" w:cs="Arial"/>
+          <w:color w:val="000000"/>
+          <w:sz w:val="24"/>
+          <w:szCs w:val="24"/>
+        </w:rPr>
+        <w:t xml:space="preserve"> 5000</w:t>
+      </w:r>
+    </w:p>
+    <w:p>
+      <w:pPr>
+        <w:spacing w:after="0" w:line="360" w:lineRule="auto"/>
+        <w:rPr>
+          <w:rFonts w:ascii="Arial" w:eastAsia="Times New Roman" w:hAnsi="Arial" w:cs="Arial"/>
+          <w:color w:val="000000"/>
+          <w:sz w:val="24"/>
+          <w:szCs w:val="24"/>
+        </w:rPr>
+      </w:pPr>
+    </w:p>
+    <w:p>
+      <w:pPr>
+        <w:spacing w:after="0" w:line="360" w:lineRule="auto"/>
+        <w:rPr>
+          <w:rFonts w:ascii="Arial" w:eastAsia="Times New Roman" w:hAnsi="Arial" w:cs="Arial"/>
+          <w:color w:val="000000"/>
+          <w:sz w:val="24"/>
+          <w:szCs w:val="24"/>
+        </w:rPr>
+      </w:pPr>
+      <w:r>
+        <w:rPr>
+          <w:rFonts w:ascii="Arial" w:eastAsia="Times New Roman" w:hAnsi="Arial" w:cs="Arial"/>
+          <w:color w:val="000000"/>
+          <w:sz w:val="24"/>
+          <w:szCs w:val="24"/>
+        </w:rPr>
+        <w:t xml:space="preserve">Results for training </w:t>
+      </w:r>
+      <w:r>
+        <w:rPr>
+          <w:rFonts w:ascii="Arial" w:eastAsia="Times New Roman" w:hAnsi="Arial" w:cs="Arial"/>
+          <w:color w:val="000000"/>
+          <w:sz w:val="24"/>
+          <w:szCs w:val="24"/>
+        </w:rPr>
+        <w:t xml:space="preserve">MLP </w:t>
+      </w:r>
+      <w:r>
+        <w:rPr>
+          <w:rFonts w:ascii="Arial" w:eastAsia="Times New Roman" w:hAnsi="Arial" w:cs="Arial"/>
+          <w:color w:val="000000"/>
+          <w:sz w:val="24"/>
+          <w:szCs w:val="24"/>
+        </w:rPr>
+        <w:t>were as follows:</w:t>
+      </w:r>
+    </w:p>
+    <w:p>
+      <w:pPr>
+        <w:spacing w:after="0" w:line="360" w:lineRule="auto"/>
+        <w:rPr>
+          <w:rFonts w:ascii="Arial" w:eastAsia="Times New Roman" w:hAnsi="Arial" w:cs="Arial"/>
+          <w:color w:val="000000"/>
+          <w:sz w:val="24"/>
+          <w:szCs w:val="24"/>
+        </w:rPr>
+      </w:pPr>
+      <w:r>
+        <w:rPr>
+          <w:rFonts w:ascii="Arial" w:eastAsia="Times New Roman" w:hAnsi="Arial" w:cs="Arial"/>
+          <w:color w:val="000000"/>
+          <w:sz w:val="24"/>
+          <w:szCs w:val="24"/>
+        </w:rPr>
+        <w:t>The average t</w:t>
+      </w:r>
+      <w:r>
+        <w:rPr>
+          <w:rFonts w:ascii="Arial" w:eastAsia="Times New Roman" w:hAnsi="Arial" w:cs="Arial"/>
+          <w:color w:val="000000"/>
+          <w:sz w:val="24"/>
+          <w:szCs w:val="24"/>
+        </w:rPr>
+        <w:t>raining</w:t>
+      </w:r>
+      <w:r>
+        <w:rPr>
+          <w:rFonts w:ascii="Arial" w:eastAsia="Times New Roman" w:hAnsi="Arial" w:cs="Arial"/>
+          <w:color w:val="000000"/>
+          <w:sz w:val="24"/>
+          <w:szCs w:val="24"/>
+        </w:rPr>
+        <w:t xml:space="preserve"> accuracy came out to 9</w:t>
+      </w:r>
+      <w:r>
+        <w:rPr>
+          <w:rFonts w:ascii="Arial" w:eastAsia="Times New Roman" w:hAnsi="Arial" w:cs="Arial"/>
+          <w:color w:val="000000"/>
+          <w:sz w:val="24"/>
+          <w:szCs w:val="24"/>
+        </w:rPr>
+        <w:t>6</w:t>
+      </w:r>
+      <w:r>
+        <w:rPr>
+          <w:rFonts w:ascii="Arial" w:eastAsia="Times New Roman" w:hAnsi="Arial" w:cs="Arial"/>
+          <w:color w:val="000000"/>
+          <w:sz w:val="24"/>
+          <w:szCs w:val="24"/>
+        </w:rPr>
+        <w:t>.</w:t>
+      </w:r>
+      <w:r>
+        <w:rPr>
+          <w:rFonts w:ascii="Arial" w:eastAsia="Times New Roman" w:hAnsi="Arial" w:cs="Arial"/>
+          <w:color w:val="000000"/>
+          <w:sz w:val="24"/>
+          <w:szCs w:val="24"/>
+        </w:rPr>
+        <w:t>35</w:t>
+      </w:r>
+      <w:r>
+        <w:rPr>
+          <w:rFonts w:ascii="Arial" w:eastAsia="Times New Roman" w:hAnsi="Arial" w:cs="Arial"/>
+          <w:color w:val="000000"/>
+          <w:sz w:val="24"/>
+          <w:szCs w:val="24"/>
+        </w:rPr>
+        <w:t>%</w:t>
+      </w:r>
+    </w:p>
+    <w:p>
+      <w:pPr>
+        <w:spacing w:after="0" w:line="360" w:lineRule="auto"/>
+        <w:rPr>
+          <w:rFonts w:ascii="Arial" w:eastAsia="Times New Roman" w:hAnsi="Arial" w:cs="Arial"/>
+          <w:color w:val="000000"/>
+          <w:sz w:val="24"/>
+          <w:szCs w:val="24"/>
+        </w:rPr>
+      </w:pPr>
+      <w:r>
+        <w:rPr>
+          <w:noProof/>
+        </w:rPr>
+        <w:drawing>
+          <wp:inline distT="0" distB="0" distL="0" distR="0" wp14:anchorId="753FB668" wp14:editId="2845AA9F">
+            <wp:extent cx="3962400" cy="3033808"/>
+            <wp:effectExtent l="57150" t="57150" r="114300" b="109855"/>
+            <wp:docPr id="8" name="Picture 7">
+              <a:extLst xmlns:a="http://schemas.openxmlformats.org/drawingml/2006/main">
+                <a:ext uri="{FF2B5EF4-FFF2-40B4-BE49-F238E27FC236}">
+                  <a16:creationId xmlns:a16="http://schemas.microsoft.com/office/drawing/2014/main" id="{48859712-5DCB-4931-8365-9FFB727F02A7}"/>
+                </a:ext>
+              </a:extLst>
+            </wp:docPr>
+            <wp:cNvGraphicFramePr>
+              <a:graphicFrameLocks xmlns:a="http://schemas.openxmlformats.org/drawingml/2006/main" noChangeAspect="1"/>
+            </wp:cNvGraphicFramePr>
+            <a:graphic xmlns:a="http://schemas.openxmlformats.org/drawingml/2006/main">
+              <a:graphicData uri="http://schemas.openxmlformats.org/drawingml/2006/picture">
+                <pic:pic xmlns:pic="http://schemas.openxmlformats.org/drawingml/2006/picture">
+                  <pic:nvPicPr>
+                    <pic:cNvPr id="8" name="Picture 7">
+                      <a:extLst>
+                        <a:ext uri="{FF2B5EF4-FFF2-40B4-BE49-F238E27FC236}">
+                          <a16:creationId xmlns:a16="http://schemas.microsoft.com/office/drawing/2014/main" id="{48859712-5DCB-4931-8365-9FFB727F02A7}"/>
+                        </a:ext>
+                      </a:extLst>
+                    </pic:cNvPr>
+                    <pic:cNvPicPr>
+                      <a:picLocks noChangeAspect="1"/>
+                    </pic:cNvPicPr>
+                  </pic:nvPicPr>
+                  <pic:blipFill>
+                    <a:blip r:embed="rId6"/>
+                    <a:stretch>
+                      <a:fillRect/>
+                    </a:stretch>
+                  </pic:blipFill>
+                  <pic:spPr>
+                    <a:xfrm>
+                      <a:off x="0" y="0"/>
+                      <a:ext cx="3962400" cy="3033808"/>
+                    </a:xfrm>
+                    <a:prstGeom prst="rect">
+                      <a:avLst/>
+                    </a:prstGeom>
+                    <a:noFill/>
+                    <a:ln w="38100" cap="sq" cmpd="sng" algn="ctr">
+                      <a:solidFill>
+                        <a:schemeClr val="tx1"/>
+                      </a:solidFill>
+                      <a:prstDash val="solid"/>
+                      <a:miter lim="800000"/>
+                    </a:ln>
+                    <a:effectLst>
+                      <a:outerShdw blurRad="50800" dist="50800" dir="2700000" algn="tl" rotWithShape="0">
+                        <a:srgbClr val="000000">
+                          <a:alpha val="50000"/>
+                        </a:srgbClr>
+                      </a:outerShdw>
+                    </a:effectLst>
+                  </pic:spPr>
+                </pic:pic>
+              </a:graphicData>
+            </a:graphic>
+          </wp:inline>
+        </w:drawing>
+      </w:r>
+    </w:p>
+    <w:p>
+      <w:pPr>
+        <w:spacing w:after="0" w:line="360" w:lineRule="auto"/>
+        <w:rPr>
+          <w:rFonts w:ascii="Arial" w:eastAsia="Times New Roman" w:hAnsi="Arial" w:cs="Arial"/>
+          <w:color w:val="000000"/>
+          <w:sz w:val="24"/>
+          <w:szCs w:val="24"/>
+        </w:rPr>
+      </w:pPr>
+      <w:r>
+        <w:rPr>
+          <w:noProof/>
+        </w:rPr>
+        <w:lastRenderedPageBreak/>
+        <w:drawing>
+          <wp:inline distT="0" distB="0" distL="0" distR="0" wp14:anchorId="476324EB" wp14:editId="418C1B18">
+            <wp:extent cx="3962400" cy="3033808"/>
+            <wp:effectExtent l="57150" t="57150" r="114300" b="109855"/>
+            <wp:docPr id="7" name="Picture 6">
+              <a:extLst xmlns:a="http://schemas.openxmlformats.org/drawingml/2006/main">
+                <a:ext uri="{FF2B5EF4-FFF2-40B4-BE49-F238E27FC236}">
+                  <a16:creationId xmlns:a16="http://schemas.microsoft.com/office/drawing/2014/main" id="{E1A9DD56-7C76-4AF2-AA71-972BDD58AE98}"/>
+                </a:ext>
+              </a:extLst>
+            </wp:docPr>
+            <wp:cNvGraphicFramePr>
+              <a:graphicFrameLocks xmlns:a="http://schemas.openxmlformats.org/drawingml/2006/main" noChangeAspect="1"/>
+            </wp:cNvGraphicFramePr>
+            <a:graphic xmlns:a="http://schemas.openxmlformats.org/drawingml/2006/main">
+              <a:graphicData uri="http://schemas.openxmlformats.org/drawingml/2006/picture">
+                <pic:pic xmlns:pic="http://schemas.openxmlformats.org/drawingml/2006/picture">
+                  <pic:nvPicPr>
+                    <pic:cNvPr id="7" name="Picture 6">
+                      <a:extLst>
+                        <a:ext uri="{FF2B5EF4-FFF2-40B4-BE49-F238E27FC236}">
+                          <a16:creationId xmlns:a16="http://schemas.microsoft.com/office/drawing/2014/main" id="{E1A9DD56-7C76-4AF2-AA71-972BDD58AE98}"/>
+                        </a:ext>
+                      </a:extLst>
+                    </pic:cNvPr>
+                    <pic:cNvPicPr>
+                      <a:picLocks noChangeAspect="1"/>
+                    </pic:cNvPicPr>
+                  </pic:nvPicPr>
+                  <pic:blipFill>
+                    <a:blip r:embed="rId7"/>
+                    <a:stretch>
+                      <a:fillRect/>
+                    </a:stretch>
+                  </pic:blipFill>
+                  <pic:spPr>
+                    <a:xfrm>
+                      <a:off x="0" y="0"/>
+                      <a:ext cx="3962400" cy="3033808"/>
+                    </a:xfrm>
+                    <a:prstGeom prst="rect">
+                      <a:avLst/>
+                    </a:prstGeom>
+                    <a:noFill/>
+                    <a:ln w="38100" cap="sq" cmpd="sng" algn="ctr">
+                      <a:solidFill>
+                        <a:schemeClr val="tx1"/>
+                      </a:solidFill>
+                      <a:prstDash val="solid"/>
+                      <a:miter lim="800000"/>
+                    </a:ln>
+                    <a:effectLst>
+                      <a:outerShdw blurRad="50800" dist="50800" dir="2700000" algn="tl" rotWithShape="0">
+                        <a:srgbClr val="000000">
+                          <a:alpha val="50000"/>
+                        </a:srgbClr>
+                      </a:outerShdw>
+                    </a:effectLst>
+                  </pic:spPr>
+                </pic:pic>
+              </a:graphicData>
+            </a:graphic>
+          </wp:inline>
+        </w:drawing>
+      </w:r>
+    </w:p>
+    <w:p>
+      <w:pPr>
+        <w:spacing w:after="0" w:line="360" w:lineRule="auto"/>
+        <w:rPr>
+          <w:rFonts w:ascii="Arial" w:eastAsia="Times New Roman" w:hAnsi="Arial" w:cs="Arial"/>
+          <w:color w:val="000000"/>
+          <w:sz w:val="24"/>
+          <w:szCs w:val="24"/>
+        </w:rPr>
+      </w:pPr>
+    </w:p>
+    <w:p>
+      <w:pPr>
+        <w:spacing w:after="0" w:line="360" w:lineRule="auto"/>
+        <w:rPr>
+          <w:rFonts w:ascii="Arial" w:eastAsia="Times New Roman" w:hAnsi="Arial" w:cs="Arial"/>
+          <w:color w:val="000000"/>
+          <w:sz w:val="24"/>
+          <w:szCs w:val="24"/>
+        </w:rPr>
+      </w:pPr>
+      <w:r>
+        <w:rPr>
+          <w:rFonts w:ascii="Arial" w:eastAsia="Times New Roman" w:hAnsi="Arial" w:cs="Arial"/>
+          <w:color w:val="000000"/>
+          <w:sz w:val="24"/>
+          <w:szCs w:val="24"/>
+        </w:rPr>
+        <w:t>Results for t</w:t>
+      </w:r>
+      <w:r>
+        <w:rPr>
+          <w:rFonts w:ascii="Arial" w:eastAsia="Times New Roman" w:hAnsi="Arial" w:cs="Arial"/>
+          <w:color w:val="000000"/>
+          <w:sz w:val="24"/>
+          <w:szCs w:val="24"/>
+        </w:rPr>
+        <w:t>estin</w:t>
+      </w:r>
+      <w:r>
+        <w:rPr>
+          <w:rFonts w:ascii="Arial" w:eastAsia="Times New Roman" w:hAnsi="Arial" w:cs="Arial"/>
+          <w:color w:val="000000"/>
+          <w:sz w:val="24"/>
+          <w:szCs w:val="24"/>
+        </w:rPr>
+        <w:t>g</w:t>
+      </w:r>
+      <w:r>
+        <w:rPr>
+          <w:rFonts w:ascii="Arial" w:eastAsia="Times New Roman" w:hAnsi="Arial" w:cs="Arial"/>
+          <w:color w:val="000000"/>
+          <w:sz w:val="24"/>
+          <w:szCs w:val="24"/>
+        </w:rPr>
+        <w:t xml:space="preserve"> MLP</w:t>
+      </w:r>
+      <w:r>
+        <w:rPr>
+          <w:rFonts w:ascii="Arial" w:eastAsia="Times New Roman" w:hAnsi="Arial" w:cs="Arial"/>
+          <w:color w:val="000000"/>
+          <w:sz w:val="24"/>
+          <w:szCs w:val="24"/>
+        </w:rPr>
+        <w:t xml:space="preserve"> were as follows:</w:t>
+      </w:r>
+    </w:p>
+    <w:p>
+      <w:pPr>
+        <w:spacing w:after="0" w:line="360" w:lineRule="auto"/>
+        <w:rPr>
+          <w:rFonts w:ascii="Arial" w:eastAsia="Times New Roman" w:hAnsi="Arial" w:cs="Arial"/>
+          <w:color w:val="000000"/>
+          <w:sz w:val="24"/>
+          <w:szCs w:val="24"/>
+        </w:rPr>
+      </w:pPr>
+      <w:r>
+        <w:rPr>
+          <w:rFonts w:ascii="Arial" w:eastAsia="Times New Roman" w:hAnsi="Arial" w:cs="Arial"/>
+          <w:color w:val="000000"/>
+          <w:sz w:val="24"/>
+          <w:szCs w:val="24"/>
+        </w:rPr>
+        <w:t>The average testing accuracy came out to 99.14%</w:t>
+      </w:r>
+    </w:p>
+    <w:p>
+      <w:pPr>
+        <w:spacing w:after="0" w:line="360" w:lineRule="auto"/>
+        <w:rPr>
+          <w:rFonts w:ascii="Arial" w:eastAsia="Times New Roman" w:hAnsi="Arial" w:cs="Arial"/>
+          <w:color w:val="000000"/>
+          <w:sz w:val="24"/>
+          <w:szCs w:val="24"/>
+        </w:rPr>
+      </w:pPr>
+      <w:r>
+        <w:rPr>
+          <w:noProof/>
+        </w:rPr>
+        <w:drawing>
+          <wp:inline distT="0" distB="0" distL="0" distR="0" wp14:anchorId="57A112F7" wp14:editId="596168D8">
+            <wp:extent cx="4038600" cy="2917888"/>
+            <wp:effectExtent l="57150" t="57150" r="114300" b="111125"/>
+            <wp:docPr id="1" name="Picture 7">
+              <a:extLst xmlns:a="http://schemas.openxmlformats.org/drawingml/2006/main">
+                <a:ext uri="{FF2B5EF4-FFF2-40B4-BE49-F238E27FC236}">
+                  <a16:creationId xmlns:a16="http://schemas.microsoft.com/office/drawing/2014/main" id="{9EF233F7-BCEB-4A88-A9F0-25A34970D925}"/>
+                </a:ext>
+              </a:extLst>
+            </wp:docPr>
+            <wp:cNvGraphicFramePr>
+              <a:graphicFrameLocks xmlns:a="http://schemas.openxmlformats.org/drawingml/2006/main" noChangeAspect="1"/>
+            </wp:cNvGraphicFramePr>
+            <a:graphic xmlns:a="http://schemas.openxmlformats.org/drawingml/2006/main">
+              <a:graphicData uri="http://schemas.openxmlformats.org/drawingml/2006/picture">
+                <pic:pic xmlns:pic="http://schemas.openxmlformats.org/drawingml/2006/picture">
+                  <pic:nvPicPr>
+                    <pic:cNvPr id="8" name="Picture 7">
+                      <a:extLst>
+                        <a:ext uri="{FF2B5EF4-FFF2-40B4-BE49-F238E27FC236}">
+                          <a16:creationId xmlns:a16="http://schemas.microsoft.com/office/drawing/2014/main" id="{9EF233F7-BCEB-4A88-A9F0-25A34970D925}"/>
+                        </a:ext>
+                      </a:extLst>
+                    </pic:cNvPr>
+                    <pic:cNvPicPr>
+                      <a:picLocks noChangeAspect="1"/>
+                    </pic:cNvPicPr>
+                  </pic:nvPicPr>
+                  <pic:blipFill>
+                    <a:blip r:embed="rId8"/>
+                    <a:stretch>
+                      <a:fillRect/>
+                    </a:stretch>
+                  </pic:blipFill>
+                  <pic:spPr>
+                    <a:xfrm>
+                      <a:off x="0" y="0"/>
+                      <a:ext cx="4038600" cy="2917888"/>
+                    </a:xfrm>
+                    <a:prstGeom prst="rect">
+                      <a:avLst/>
+                    </a:prstGeom>
+                    <a:noFill/>
+                    <a:ln w="38100" cap="sq" cmpd="sng" algn="ctr">
+                      <a:solidFill>
+                        <a:schemeClr val="tx1"/>
+                      </a:solidFill>
+                      <a:prstDash val="solid"/>
+                      <a:miter lim="800000"/>
+                    </a:ln>
+                    <a:effectLst>
+                      <a:outerShdw blurRad="50800" dist="50800" dir="2700000" algn="tl" rotWithShape="0">
+                        <a:srgbClr val="000000">
+                          <a:alpha val="50000"/>
+                        </a:srgbClr>
+                      </a:outerShdw>
+                    </a:effectLst>
+                  </pic:spPr>
+                </pic:pic>
+              </a:graphicData>
+            </a:graphic>
+          </wp:inline>
+        </w:drawing>
+      </w:r>
+    </w:p>
+    <w:p>
+      <w:pPr>
+        <w:spacing w:after="0" w:line="360" w:lineRule="auto"/>
+        <w:rPr>
+          <w:rFonts w:ascii="Arial" w:eastAsia="Times New Roman" w:hAnsi="Arial" w:cs="Arial"/>
+          <w:color w:val="000000"/>
+          <w:sz w:val="24"/>
+          <w:szCs w:val="24"/>
+        </w:rPr>
+      </w:pPr>
+      <w:r>
+        <w:rPr>
+          <w:noProof/>
+        </w:rPr>
+        <w:lastRenderedPageBreak/>
+        <w:drawing>
+          <wp:inline distT="0" distB="0" distL="0" distR="0" wp14:anchorId="3B958761" wp14:editId="72777AE3">
+            <wp:extent cx="4038600" cy="2917887"/>
+            <wp:effectExtent l="57150" t="57150" r="114300" b="111125"/>
+            <wp:docPr id="2" name="Picture 6">
+              <a:extLst xmlns:a="http://schemas.openxmlformats.org/drawingml/2006/main">
+                <a:ext uri="{FF2B5EF4-FFF2-40B4-BE49-F238E27FC236}">
+                  <a16:creationId xmlns:a16="http://schemas.microsoft.com/office/drawing/2014/main" id="{68604D3F-3934-4AB4-ABD6-4A3EA67625EE}"/>
+                </a:ext>
+              </a:extLst>
+            </wp:docPr>
+            <wp:cNvGraphicFramePr>
+              <a:graphicFrameLocks xmlns:a="http://schemas.openxmlformats.org/drawingml/2006/main" noChangeAspect="1"/>
+            </wp:cNvGraphicFramePr>
+            <a:graphic xmlns:a="http://schemas.openxmlformats.org/drawingml/2006/main">
+              <a:graphicData uri="http://schemas.openxmlformats.org/drawingml/2006/picture">
+                <pic:pic xmlns:pic="http://schemas.openxmlformats.org/drawingml/2006/picture">
+                  <pic:nvPicPr>
+                    <pic:cNvPr id="7" name="Picture 6">
+                      <a:extLst>
+                        <a:ext uri="{FF2B5EF4-FFF2-40B4-BE49-F238E27FC236}">
+                          <a16:creationId xmlns:a16="http://schemas.microsoft.com/office/drawing/2014/main" id="{68604D3F-3934-4AB4-ABD6-4A3EA67625EE}"/>
+                        </a:ext>
+                      </a:extLst>
+                    </pic:cNvPr>
+                    <pic:cNvPicPr>
+                      <a:picLocks noChangeAspect="1"/>
+                    </pic:cNvPicPr>
+                  </pic:nvPicPr>
+                  <pic:blipFill>
+                    <a:blip r:embed="rId9"/>
+                    <a:stretch>
+                      <a:fillRect/>
+                    </a:stretch>
+                  </pic:blipFill>
+                  <pic:spPr>
+                    <a:xfrm>
+                      <a:off x="0" y="0"/>
+                      <a:ext cx="4038600" cy="2917887"/>
+                    </a:xfrm>
+                    <a:prstGeom prst="rect">
+                      <a:avLst/>
+                    </a:prstGeom>
+                    <a:noFill/>
+                    <a:ln w="38100" cap="sq" cmpd="sng" algn="ctr">
+                      <a:solidFill>
+                        <a:schemeClr val="tx1"/>
+                      </a:solidFill>
+                      <a:prstDash val="solid"/>
+                      <a:miter lim="800000"/>
+                    </a:ln>
+                    <a:effectLst>
+                      <a:outerShdw blurRad="50800" dist="50800" dir="2700000" algn="tl" rotWithShape="0">
+                        <a:srgbClr val="000000">
+                          <a:alpha val="50000"/>
+                        </a:srgbClr>
+                      </a:outerShdw>
+                    </a:effectLst>
+                  </pic:spPr>
+                </pic:pic>
+              </a:graphicData>
+            </a:graphic>
+          </wp:inline>
+        </w:drawing>
+      </w:r>
+    </w:p>
+    <w:p>
+      <w:pPr>
+        <w:spacing w:after="0" w:line="360" w:lineRule="auto"/>
+        <w:rPr>
+          <w:rFonts w:ascii="Arial" w:eastAsia="Times New Roman" w:hAnsi="Arial" w:cs="Arial"/>
+          <w:color w:val="000000"/>
+          <w:sz w:val="24"/>
+          <w:szCs w:val="24"/>
         </w:rPr>
       </w:pPr>
     </w:p>
@@ -1369,7 +2690,6 @@
           <w:color w:val="000000"/>
           <w:sz w:val="24"/>
           <w:szCs w:val="24"/>
-          <w:lang w:val="fr-FR"/>
         </w:rPr>
       </w:pPr>
       <w:r>
@@ -1380,9 +2700,8 @@
           <w:color w:val="000000"/>
           <w:sz w:val="24"/>
           <w:szCs w:val="24"/>
-          <w:lang w:val="fr-FR"/>
-        </w:rPr>
-        <w:t xml:space="preserve">Multi </w:t>
+        </w:rPr>
+        <w:t xml:space="preserve">K </w:t>
       </w:r>
       <w:r>
         <w:rPr>
@@ -1392,9 +2711,8 @@
           <w:color w:val="000000"/>
           <w:sz w:val="24"/>
           <w:szCs w:val="24"/>
-          <w:lang w:val="fr-FR"/>
-        </w:rPr>
-        <w:t>L</w:t>
+        </w:rPr>
+        <w:t>Nearest Neighbors</w:t>
       </w:r>
       <w:r>
         <w:rPr>
@@ -1404,9 +2722,8 @@
           <w:color w:val="000000"/>
           <w:sz w:val="24"/>
           <w:szCs w:val="24"/>
-          <w:lang w:val="fr-FR"/>
-        </w:rPr>
-        <w:t>ayer</w:t>
+        </w:rPr>
+        <w:t xml:space="preserve"> (KNN)</w:t>
       </w:r>
       <w:r>
         <w:rPr>
@@ -1416,12 +2733,33 @@
           <w:color w:val="000000"/>
           <w:sz w:val="24"/>
           <w:szCs w:val="24"/>
-          <w:lang w:val="fr-FR"/>
-        </w:rPr>
-        <w:t xml:space="preserve"> Perception (MLP</w:t>
-      </w:r>
-      <w:proofErr w:type="gramStart"/>
-      <w:r>
+        </w:rPr>
+        <w:t>:</w:t>
+      </w:r>
+    </w:p>
+    <w:p>
+      <w:pPr>
+        <w:spacing w:after="0" w:line="360" w:lineRule="auto"/>
+        <w:rPr>
+          <w:rFonts w:ascii="Arial" w:eastAsia="Times New Roman" w:hAnsi="Arial" w:cs="Arial"/>
+          <w:color w:val="000000"/>
+          <w:sz w:val="24"/>
+          <w:szCs w:val="24"/>
+        </w:rPr>
+      </w:pPr>
+      <w:r>
+        <w:rPr>
+          <w:rFonts w:ascii="Arial" w:eastAsia="Times New Roman" w:hAnsi="Arial" w:cs="Arial"/>
+          <w:color w:val="000000"/>
+          <w:sz w:val="24"/>
+          <w:szCs w:val="24"/>
+        </w:rPr>
+        <w:t>// description</w:t>
+      </w:r>
+    </w:p>
+    <w:p>
+      <w:pPr>
+        <w:spacing w:after="0" w:line="360" w:lineRule="auto"/>
         <w:rPr>
           <w:rFonts w:ascii="Arial" w:eastAsia="Times New Roman" w:hAnsi="Arial" w:cs="Arial"/>
           <w:b/>
@@ -1429,11 +2767,12 @@
           <w:color w:val="000000"/>
           <w:sz w:val="24"/>
           <w:szCs w:val="24"/>
-          <w:lang w:val="fr-FR"/>
-        </w:rPr>
-        <w:t>)</w:t>
-      </w:r>
-      <w:r>
+        </w:rPr>
+      </w:pPr>
+    </w:p>
+    <w:p>
+      <w:pPr>
+        <w:spacing w:after="0" w:line="360" w:lineRule="auto"/>
         <w:rPr>
           <w:rFonts w:ascii="Arial" w:eastAsia="Times New Roman" w:hAnsi="Arial" w:cs="Arial"/>
           <w:b/>
@@ -1441,37 +2780,9 @@
           <w:color w:val="000000"/>
           <w:sz w:val="24"/>
           <w:szCs w:val="24"/>
-          <w:lang w:val="fr-FR"/>
-        </w:rPr>
-        <w:t>:</w:t>
-      </w:r>
-      <w:proofErr w:type="gramEnd"/>
-    </w:p>
-    <w:p>
-      <w:pPr>
-        <w:spacing w:after="0" w:line="360" w:lineRule="auto"/>
-        <w:rPr>
-          <w:rFonts w:ascii="Arial" w:eastAsia="Times New Roman" w:hAnsi="Arial" w:cs="Arial"/>
-          <w:color w:val="000000"/>
-          <w:sz w:val="24"/>
-          <w:szCs w:val="24"/>
-          <w:lang w:val="fr-FR"/>
-        </w:rPr>
-      </w:pPr>
-      <w:r>
-        <w:rPr>
-          <w:rFonts w:ascii="Arial" w:eastAsia="Times New Roman" w:hAnsi="Arial" w:cs="Arial"/>
-          <w:color w:val="000000"/>
-          <w:sz w:val="24"/>
-          <w:szCs w:val="24"/>
-          <w:lang w:val="fr-FR"/>
-        </w:rPr>
-        <w:t>// description</w:t>
-      </w:r>
-    </w:p>
-    <w:p>
-      <w:pPr>
-        <w:spacing w:after="0" w:line="360" w:lineRule="auto"/>
+        </w:rPr>
+      </w:pPr>
+      <w:r>
         <w:rPr>
           <w:rFonts w:ascii="Arial" w:eastAsia="Times New Roman" w:hAnsi="Arial" w:cs="Arial"/>
           <w:b/>
@@ -1479,9 +2790,29 @@
           <w:color w:val="000000"/>
           <w:sz w:val="24"/>
           <w:szCs w:val="24"/>
-          <w:lang w:val="fr-FR"/>
-        </w:rPr>
-      </w:pPr>
+        </w:rPr>
+        <w:t>Conclusion:</w:t>
+      </w:r>
+    </w:p>
+    <w:p>
+      <w:pPr>
+        <w:spacing w:after="0" w:line="360" w:lineRule="auto"/>
+        <w:rPr>
+          <w:rFonts w:ascii="Arial" w:eastAsia="Times New Roman" w:hAnsi="Arial" w:cs="Arial"/>
+          <w:color w:val="000000"/>
+          <w:sz w:val="24"/>
+          <w:szCs w:val="24"/>
+        </w:rPr>
+      </w:pPr>
+      <w:r>
+        <w:rPr>
+          <w:rFonts w:ascii="Arial" w:eastAsia="Times New Roman" w:hAnsi="Arial" w:cs="Arial"/>
+          <w:color w:val="000000"/>
+          <w:sz w:val="24"/>
+          <w:szCs w:val="24"/>
+        </w:rPr>
+        <w:t>// conclusion</w:t>
+      </w:r>
     </w:p>
     <w:p>
       <w:pPr>
@@ -1495,6 +2826,16 @@
           <w:szCs w:val="24"/>
         </w:rPr>
       </w:pPr>
+    </w:p>
+    <w:p>
+      <w:pPr>
+        <w:spacing w:after="0" w:line="360" w:lineRule="auto"/>
+        <w:rPr>
+          <w:rFonts w:ascii="Times New Roman" w:eastAsia="Times New Roman" w:hAnsi="Times New Roman" w:cs="Times New Roman"/>
+          <w:sz w:val="24"/>
+          <w:szCs w:val="24"/>
+        </w:rPr>
+      </w:pPr>
       <w:r>
         <w:rPr>
           <w:rFonts w:ascii="Arial" w:eastAsia="Times New Roman" w:hAnsi="Arial" w:cs="Arial"/>
@@ -1504,8 +2845,233 @@
           <w:sz w:val="24"/>
           <w:szCs w:val="24"/>
         </w:rPr>
-        <w:t xml:space="preserve">MLP </w:t>
-      </w:r>
+        <w:t>Future work:</w:t>
+      </w:r>
+    </w:p>
+    <w:p>
+      <w:pPr>
+        <w:spacing w:after="0" w:line="360" w:lineRule="auto"/>
+        <w:rPr>
+          <w:rFonts w:ascii="Times New Roman" w:eastAsia="Times New Roman" w:hAnsi="Times New Roman" w:cs="Times New Roman"/>
+          <w:sz w:val="24"/>
+          <w:szCs w:val="24"/>
+        </w:rPr>
+      </w:pPr>
+      <w:r>
+        <w:rPr>
+          <w:rFonts w:ascii="Arial" w:eastAsia="Times New Roman" w:hAnsi="Arial" w:cs="Arial"/>
+          <w:color w:val="000000"/>
+          <w:sz w:val="24"/>
+          <w:szCs w:val="24"/>
+          <w:shd w:val="clear" w:color="auto" w:fill="FFFFFF"/>
+        </w:rPr>
+        <w:t>A visual recognition algorithm</w:t>
+      </w:r>
+      <w:r>
+        <w:rPr>
+          <w:rFonts w:ascii="Arial" w:eastAsia="Times New Roman" w:hAnsi="Arial" w:cs="Arial"/>
+          <w:color w:val="000000"/>
+          <w:sz w:val="24"/>
+          <w:szCs w:val="24"/>
+          <w:shd w:val="clear" w:color="auto" w:fill="FFFFFF"/>
+        </w:rPr>
+        <w:t xml:space="preserve"> for American Sign Language</w:t>
+      </w:r>
+      <w:r>
+        <w:rPr>
+          <w:rFonts w:ascii="Arial" w:eastAsia="Times New Roman" w:hAnsi="Arial" w:cs="Arial"/>
+          <w:color w:val="000000"/>
+          <w:sz w:val="24"/>
+          <w:szCs w:val="24"/>
+          <w:shd w:val="clear" w:color="auto" w:fill="FFFFFF"/>
+        </w:rPr>
+        <w:t xml:space="preserve"> could provide new benchmarks that challenge modern machine learning methods such as Convolutional Neural Net</w:t>
+      </w:r>
+      <w:r>
+        <w:rPr>
+          <w:rFonts w:ascii="Arial" w:eastAsia="Times New Roman" w:hAnsi="Arial" w:cs="Arial"/>
+          <w:color w:val="000000"/>
+          <w:sz w:val="24"/>
+          <w:szCs w:val="24"/>
+          <w:shd w:val="clear" w:color="auto" w:fill="FFFFFF"/>
+        </w:rPr>
+        <w:t>work</w:t>
+      </w:r>
+      <w:r>
+        <w:rPr>
+          <w:rFonts w:ascii="Arial" w:eastAsia="Times New Roman" w:hAnsi="Arial" w:cs="Arial"/>
+          <w:color w:val="000000"/>
+          <w:sz w:val="24"/>
+          <w:szCs w:val="24"/>
+          <w:shd w:val="clear" w:color="auto" w:fill="FFFFFF"/>
+        </w:rPr>
+        <w:t xml:space="preserve">s </w:t>
+      </w:r>
+      <w:r>
+        <w:rPr>
+          <w:rFonts w:ascii="Arial" w:eastAsia="Times New Roman" w:hAnsi="Arial" w:cs="Arial"/>
+          <w:color w:val="000000"/>
+          <w:sz w:val="24"/>
+          <w:szCs w:val="24"/>
+          <w:shd w:val="clear" w:color="auto" w:fill="FFFFFF"/>
+        </w:rPr>
+        <w:t xml:space="preserve">and </w:t>
+      </w:r>
+      <w:r>
+        <w:rPr>
+          <w:rFonts w:ascii="Arial" w:eastAsia="Times New Roman" w:hAnsi="Arial" w:cs="Arial"/>
+          <w:color w:val="000000"/>
+          <w:sz w:val="24"/>
+          <w:szCs w:val="24"/>
+          <w:shd w:val="clear" w:color="auto" w:fill="FFFFFF"/>
+        </w:rPr>
+        <w:t xml:space="preserve">could </w:t>
+      </w:r>
+      <w:r>
+        <w:rPr>
+          <w:rFonts w:ascii="Arial" w:eastAsia="Times New Roman" w:hAnsi="Arial" w:cs="Arial"/>
+          <w:color w:val="000000"/>
+          <w:sz w:val="24"/>
+          <w:szCs w:val="24"/>
+          <w:shd w:val="clear" w:color="auto" w:fill="FFFFFF"/>
+        </w:rPr>
+        <w:t xml:space="preserve">also </w:t>
+      </w:r>
+      <w:r>
+        <w:rPr>
+          <w:rFonts w:ascii="Arial" w:eastAsia="Times New Roman" w:hAnsi="Arial" w:cs="Arial"/>
+          <w:color w:val="000000"/>
+          <w:sz w:val="24"/>
+          <w:szCs w:val="24"/>
+          <w:shd w:val="clear" w:color="auto" w:fill="FFFFFF"/>
+        </w:rPr>
+        <w:t>help the deaf and hard-of-hearing</w:t>
+      </w:r>
+      <w:r>
+        <w:rPr>
+          <w:rFonts w:ascii="Arial" w:eastAsia="Times New Roman" w:hAnsi="Arial" w:cs="Arial"/>
+          <w:color w:val="000000"/>
+          <w:sz w:val="24"/>
+          <w:szCs w:val="24"/>
+          <w:shd w:val="clear" w:color="auto" w:fill="FFFFFF"/>
+        </w:rPr>
+        <w:t xml:space="preserve"> to</w:t>
+      </w:r>
+      <w:r>
+        <w:rPr>
+          <w:rFonts w:ascii="Arial" w:eastAsia="Times New Roman" w:hAnsi="Arial" w:cs="Arial"/>
+          <w:color w:val="000000"/>
+          <w:sz w:val="24"/>
+          <w:szCs w:val="24"/>
+          <w:shd w:val="clear" w:color="auto" w:fill="FFFFFF"/>
+        </w:rPr>
+        <w:t xml:space="preserve"> better communicate</w:t>
+      </w:r>
+      <w:r>
+        <w:rPr>
+          <w:rFonts w:ascii="Arial" w:eastAsia="Times New Roman" w:hAnsi="Arial" w:cs="Arial"/>
+          <w:color w:val="000000"/>
+          <w:sz w:val="24"/>
+          <w:szCs w:val="24"/>
+          <w:shd w:val="clear" w:color="auto" w:fill="FFFFFF"/>
+        </w:rPr>
+        <w:t xml:space="preserve"> by</w:t>
+      </w:r>
+      <w:r>
+        <w:rPr>
+          <w:rFonts w:ascii="Arial" w:eastAsia="Times New Roman" w:hAnsi="Arial" w:cs="Arial"/>
+          <w:color w:val="000000"/>
+          <w:sz w:val="24"/>
+          <w:szCs w:val="24"/>
+          <w:shd w:val="clear" w:color="auto" w:fill="FFFFFF"/>
+        </w:rPr>
+        <w:t xml:space="preserve"> using computer vision applications. </w:t>
+      </w:r>
+      <w:r>
+        <w:rPr>
+          <w:rFonts w:ascii="Arial" w:eastAsia="Times New Roman" w:hAnsi="Arial" w:cs="Arial"/>
+          <w:color w:val="000000"/>
+          <w:sz w:val="24"/>
+          <w:szCs w:val="24"/>
+        </w:rPr>
+        <w:t xml:space="preserve">In the future, the results from this project can be used in collaboration with a text-to-speech application with the intention of making communication as easy as possible for the deaf community. It could potentially even make communication faster and easier </w:t>
+      </w:r>
+      <w:r>
+        <w:rPr>
+          <w:rFonts w:ascii="Arial" w:eastAsia="Times New Roman" w:hAnsi="Arial" w:cs="Arial"/>
+          <w:color w:val="000000"/>
+          <w:sz w:val="24"/>
+          <w:szCs w:val="24"/>
+        </w:rPr>
+        <w:t xml:space="preserve">during conversations between </w:t>
+      </w:r>
+      <w:r>
+        <w:rPr>
+          <w:rFonts w:ascii="Arial" w:eastAsia="Times New Roman" w:hAnsi="Arial" w:cs="Arial"/>
+          <w:color w:val="000000"/>
+          <w:sz w:val="24"/>
+          <w:szCs w:val="24"/>
+        </w:rPr>
+        <w:t>deaf and blind people</w:t>
+      </w:r>
+      <w:r>
+        <w:rPr>
+          <w:rFonts w:ascii="Arial" w:eastAsia="Times New Roman" w:hAnsi="Arial" w:cs="Arial"/>
+          <w:color w:val="000000"/>
+          <w:sz w:val="24"/>
+          <w:szCs w:val="24"/>
+        </w:rPr>
+        <w:t xml:space="preserve"> together</w:t>
+      </w:r>
+      <w:r>
+        <w:rPr>
+          <w:rFonts w:ascii="Arial" w:eastAsia="Times New Roman" w:hAnsi="Arial" w:cs="Arial"/>
+          <w:color w:val="000000"/>
+          <w:sz w:val="24"/>
+          <w:szCs w:val="24"/>
+        </w:rPr>
+        <w:t>.</w:t>
+      </w:r>
+    </w:p>
+    <w:p>
+      <w:pPr>
+        <w:spacing w:after="0" w:line="360" w:lineRule="auto"/>
+        <w:rPr>
+          <w:rFonts w:ascii="Times New Roman" w:eastAsia="Times New Roman" w:hAnsi="Times New Roman" w:cs="Times New Roman"/>
+          <w:sz w:val="24"/>
+          <w:szCs w:val="24"/>
+        </w:rPr>
+      </w:pPr>
+      <w:r>
+        <w:rPr>
+          <w:rFonts w:ascii="Arial" w:eastAsia="Times New Roman" w:hAnsi="Arial" w:cs="Arial"/>
+          <w:color w:val="000000"/>
+          <w:sz w:val="24"/>
+          <w:szCs w:val="24"/>
+        </w:rPr>
+        <w:t>                                                                                                                                   </w:t>
+      </w:r>
+      <w:r>
+        <w:rPr>
+          <w:rFonts w:ascii="Arial" w:eastAsia="Times New Roman" w:hAnsi="Arial" w:cs="Arial"/>
+          <w:color w:val="000000"/>
+          <w:sz w:val="24"/>
+          <w:szCs w:val="24"/>
+        </w:rPr>
+        <w:tab/>
+      </w:r>
+    </w:p>
+    <w:p>
+      <w:pPr>
+        <w:spacing w:after="0" w:line="360" w:lineRule="auto"/>
+        <w:rPr>
+          <w:rFonts w:ascii="Times New Roman" w:eastAsia="Times New Roman" w:hAnsi="Times New Roman" w:cs="Times New Roman"/>
+          <w:sz w:val="24"/>
+          <w:szCs w:val="24"/>
+          <w:lang w:val="es-ES"/>
+        </w:rPr>
+      </w:pPr>
+      <w:proofErr w:type="spellStart"/>
       <w:r>
         <w:rPr>
           <w:rFonts w:ascii="Arial" w:eastAsia="Times New Roman" w:hAnsi="Arial" w:cs="Arial"/>
@@ -1514,13 +3080,12 @@
           <w:color w:val="000000"/>
           <w:sz w:val="24"/>
           <w:szCs w:val="24"/>
-        </w:rPr>
-        <w:t>Results:</w:t>
-      </w:r>
-    </w:p>
-    <w:p>
-      <w:pPr>
-        <w:spacing w:after="0" w:line="360" w:lineRule="auto"/>
+          <w:lang w:val="es-ES"/>
+        </w:rPr>
+        <w:t>References</w:t>
+      </w:r>
+      <w:proofErr w:type="spellEnd"/>
+      <w:r>
         <w:rPr>
           <w:rFonts w:ascii="Arial" w:eastAsia="Times New Roman" w:hAnsi="Arial" w:cs="Arial"/>
           <w:b/>
@@ -1528,213 +3093,10 @@
           <w:color w:val="000000"/>
           <w:sz w:val="24"/>
           <w:szCs w:val="24"/>
-        </w:rPr>
-      </w:pPr>
-    </w:p>
-    <w:p>
-      <w:pPr>
-        <w:spacing w:after="0" w:line="360" w:lineRule="auto"/>
-        <w:rPr>
-          <w:rFonts w:ascii="Arial" w:eastAsia="Times New Roman" w:hAnsi="Arial" w:cs="Arial"/>
-          <w:b/>
-          <w:bCs/>
-          <w:color w:val="000000"/>
-          <w:sz w:val="24"/>
-          <w:szCs w:val="24"/>
-        </w:rPr>
-      </w:pPr>
-    </w:p>
-    <w:p>
-      <w:pPr>
-        <w:spacing w:after="0" w:line="360" w:lineRule="auto"/>
-        <w:rPr>
-          <w:rFonts w:ascii="Arial" w:eastAsia="Times New Roman" w:hAnsi="Arial" w:cs="Arial"/>
-          <w:b/>
-          <w:bCs/>
-          <w:color w:val="000000"/>
-          <w:sz w:val="24"/>
-          <w:szCs w:val="24"/>
-        </w:rPr>
-      </w:pPr>
-      <w:r>
-        <w:rPr>
-          <w:rFonts w:ascii="Arial" w:eastAsia="Times New Roman" w:hAnsi="Arial" w:cs="Arial"/>
-          <w:b/>
-          <w:bCs/>
-          <w:color w:val="000000"/>
-          <w:sz w:val="24"/>
-          <w:szCs w:val="24"/>
-        </w:rPr>
-        <w:t xml:space="preserve">K </w:t>
-      </w:r>
-      <w:r>
-        <w:rPr>
-          <w:rFonts w:ascii="Arial" w:eastAsia="Times New Roman" w:hAnsi="Arial" w:cs="Arial"/>
-          <w:b/>
-          <w:bCs/>
-          <w:color w:val="000000"/>
-          <w:sz w:val="24"/>
-          <w:szCs w:val="24"/>
-        </w:rPr>
-        <w:t>Nearest Neighbors</w:t>
-      </w:r>
-      <w:r>
-        <w:rPr>
-          <w:rFonts w:ascii="Arial" w:eastAsia="Times New Roman" w:hAnsi="Arial" w:cs="Arial"/>
-          <w:b/>
-          <w:bCs/>
-          <w:color w:val="000000"/>
-          <w:sz w:val="24"/>
-          <w:szCs w:val="24"/>
-        </w:rPr>
-        <w:t xml:space="preserve"> (KNN)</w:t>
-      </w:r>
-      <w:r>
-        <w:rPr>
-          <w:rFonts w:ascii="Arial" w:eastAsia="Times New Roman" w:hAnsi="Arial" w:cs="Arial"/>
-          <w:b/>
-          <w:bCs/>
-          <w:color w:val="000000"/>
-          <w:sz w:val="24"/>
-          <w:szCs w:val="24"/>
-        </w:rPr>
-        <w:t>:</w:t>
-      </w:r>
-    </w:p>
-    <w:p>
-      <w:pPr>
-        <w:spacing w:after="0" w:line="360" w:lineRule="auto"/>
-        <w:rPr>
-          <w:rFonts w:ascii="Arial" w:eastAsia="Times New Roman" w:hAnsi="Arial" w:cs="Arial"/>
-          <w:color w:val="000000"/>
-          <w:sz w:val="24"/>
-          <w:szCs w:val="24"/>
-          <w:lang w:val="fr-FR"/>
-        </w:rPr>
-      </w:pPr>
-      <w:r>
-        <w:rPr>
-          <w:rFonts w:ascii="Arial" w:eastAsia="Times New Roman" w:hAnsi="Arial" w:cs="Arial"/>
-          <w:color w:val="000000"/>
-          <w:sz w:val="24"/>
-          <w:szCs w:val="24"/>
-          <w:lang w:val="fr-FR"/>
-        </w:rPr>
-        <w:t>// description</w:t>
-      </w:r>
-    </w:p>
-    <w:p>
-      <w:pPr>
-        <w:spacing w:after="0" w:line="360" w:lineRule="auto"/>
-        <w:rPr>
-          <w:rFonts w:ascii="Arial" w:eastAsia="Times New Roman" w:hAnsi="Arial" w:cs="Arial"/>
-          <w:b/>
-          <w:bCs/>
-          <w:color w:val="000000"/>
-          <w:sz w:val="24"/>
-          <w:szCs w:val="24"/>
-        </w:rPr>
-      </w:pPr>
-    </w:p>
-    <w:p>
-      <w:pPr>
-        <w:spacing w:after="0" w:line="360" w:lineRule="auto"/>
-        <w:rPr>
-          <w:rFonts w:ascii="Arial" w:eastAsia="Times New Roman" w:hAnsi="Arial" w:cs="Arial"/>
-          <w:b/>
-          <w:bCs/>
-          <w:color w:val="000000"/>
-          <w:sz w:val="24"/>
-          <w:szCs w:val="24"/>
-        </w:rPr>
-      </w:pPr>
-      <w:r>
-        <w:rPr>
-          <w:rFonts w:ascii="Arial" w:eastAsia="Times New Roman" w:hAnsi="Arial" w:cs="Arial"/>
-          <w:b/>
-          <w:bCs/>
-          <w:color w:val="000000"/>
-          <w:sz w:val="24"/>
-          <w:szCs w:val="24"/>
-        </w:rPr>
-        <w:t>KNN Results:</w:t>
-      </w:r>
-    </w:p>
-    <w:p>
-      <w:pPr>
-        <w:spacing w:after="0" w:line="360" w:lineRule="auto"/>
-        <w:rPr>
-          <w:rFonts w:ascii="Arial" w:eastAsia="Times New Roman" w:hAnsi="Arial" w:cs="Arial"/>
-          <w:b/>
-          <w:bCs/>
-          <w:color w:val="000000"/>
-          <w:sz w:val="24"/>
-          <w:szCs w:val="24"/>
-        </w:rPr>
-      </w:pPr>
-    </w:p>
-    <w:p>
-      <w:pPr>
-        <w:spacing w:after="0" w:line="360" w:lineRule="auto"/>
-        <w:rPr>
-          <w:rFonts w:ascii="Arial" w:eastAsia="Times New Roman" w:hAnsi="Arial" w:cs="Arial"/>
-          <w:b/>
-          <w:bCs/>
-          <w:color w:val="000000"/>
-          <w:sz w:val="24"/>
-          <w:szCs w:val="24"/>
-        </w:rPr>
-      </w:pPr>
-    </w:p>
-    <w:p>
-      <w:pPr>
-        <w:spacing w:after="0" w:line="360" w:lineRule="auto"/>
-        <w:rPr>
-          <w:rFonts w:ascii="Arial" w:eastAsia="Times New Roman" w:hAnsi="Arial" w:cs="Arial"/>
-          <w:b/>
-          <w:bCs/>
-          <w:color w:val="000000"/>
-          <w:sz w:val="24"/>
-          <w:szCs w:val="24"/>
-        </w:rPr>
-      </w:pPr>
-      <w:r>
-        <w:rPr>
-          <w:rFonts w:ascii="Arial" w:eastAsia="Times New Roman" w:hAnsi="Arial" w:cs="Arial"/>
-          <w:b/>
-          <w:bCs/>
-          <w:color w:val="000000"/>
-          <w:sz w:val="24"/>
-          <w:szCs w:val="24"/>
-        </w:rPr>
-        <w:t>Conclusion:</w:t>
-      </w:r>
-    </w:p>
-    <w:p>
-      <w:pPr>
-        <w:spacing w:after="0" w:line="360" w:lineRule="auto"/>
-        <w:rPr>
-          <w:rFonts w:ascii="Arial" w:eastAsia="Times New Roman" w:hAnsi="Arial" w:cs="Arial"/>
-          <w:b/>
-          <w:bCs/>
-          <w:color w:val="000000"/>
-          <w:sz w:val="24"/>
-          <w:szCs w:val="24"/>
-        </w:rPr>
-      </w:pPr>
-    </w:p>
-    <w:p>
-      <w:pPr>
-        <w:spacing w:after="0" w:line="360" w:lineRule="auto"/>
-        <w:rPr>
-          <w:rFonts w:ascii="Arial" w:eastAsia="Times New Roman" w:hAnsi="Arial" w:cs="Arial"/>
-          <w:b/>
-          <w:bCs/>
-          <w:color w:val="000000"/>
-          <w:sz w:val="24"/>
-          <w:szCs w:val="24"/>
-        </w:rPr>
-      </w:pPr>
+          <w:lang w:val="es-ES"/>
+        </w:rPr>
+        <w:t>: </w:t>
+      </w:r>
     </w:p>
     <w:p>
       <w:pPr>
@@ -1743,22 +3105,23 @@
           <w:rFonts w:ascii="Times New Roman" w:eastAsia="Times New Roman" w:hAnsi="Times New Roman" w:cs="Times New Roman"/>
           <w:sz w:val="24"/>
           <w:szCs w:val="24"/>
-        </w:rPr>
-      </w:pPr>
-      <w:r>
-        <w:rPr>
-          <w:rFonts w:ascii="Arial" w:eastAsia="Times New Roman" w:hAnsi="Arial" w:cs="Arial"/>
-          <w:b/>
-          <w:bCs/>
-          <w:color w:val="000000"/>
-          <w:sz w:val="24"/>
-          <w:szCs w:val="24"/>
-        </w:rPr>
-        <w:t>Future work:</w:t>
-      </w:r>
-    </w:p>
-    <w:p>
-      <w:pPr>
+          <w:lang w:val="es-ES"/>
+        </w:rPr>
+      </w:pPr>
+      <w:r>
+        <w:rPr>
+          <w:rFonts w:ascii="Arial" w:eastAsia="Times New Roman" w:hAnsi="Arial" w:cs="Arial"/>
+          <w:color w:val="000000"/>
+          <w:sz w:val="24"/>
+          <w:szCs w:val="24"/>
+          <w:lang w:val="es-ES"/>
+        </w:rPr>
+        <w:t> </w:t>
+      </w:r>
+    </w:p>
+    <w:p>
+      <w:pPr>
+        <w:shd w:val="clear" w:color="auto" w:fill="FFFFFF"/>
         <w:spacing w:after="0" w:line="360" w:lineRule="auto"/>
         <w:rPr>
           <w:rFonts w:ascii="Times New Roman" w:eastAsia="Times New Roman" w:hAnsi="Times New Roman" w:cs="Times New Roman"/>
@@ -1772,271 +3135,9 @@
           <w:color w:val="000000"/>
           <w:sz w:val="24"/>
           <w:szCs w:val="24"/>
-          <w:shd w:val="clear" w:color="auto" w:fill="FFFFFF"/>
-        </w:rPr>
-        <w:t>A visual recognition algorithm</w:t>
-      </w:r>
-      <w:r>
-        <w:rPr>
-          <w:rFonts w:ascii="Arial" w:eastAsia="Times New Roman" w:hAnsi="Arial" w:cs="Arial"/>
-          <w:color w:val="000000"/>
-          <w:sz w:val="24"/>
-          <w:szCs w:val="24"/>
-          <w:shd w:val="clear" w:color="auto" w:fill="FFFFFF"/>
-        </w:rPr>
-        <w:t xml:space="preserve"> for American Sign Language</w:t>
-      </w:r>
-      <w:r>
-        <w:rPr>
-          <w:rFonts w:ascii="Arial" w:eastAsia="Times New Roman" w:hAnsi="Arial" w:cs="Arial"/>
-          <w:color w:val="000000"/>
-          <w:sz w:val="24"/>
-          <w:szCs w:val="24"/>
-          <w:shd w:val="clear" w:color="auto" w:fill="FFFFFF"/>
-        </w:rPr>
-        <w:t xml:space="preserve"> could provide new benchmarks that challenge modern machine learning methods such as Convolutional Neural Net</w:t>
-      </w:r>
-      <w:r>
-        <w:rPr>
-          <w:rFonts w:ascii="Arial" w:eastAsia="Times New Roman" w:hAnsi="Arial" w:cs="Arial"/>
-          <w:color w:val="000000"/>
-          <w:sz w:val="24"/>
-          <w:szCs w:val="24"/>
-          <w:shd w:val="clear" w:color="auto" w:fill="FFFFFF"/>
-        </w:rPr>
-        <w:t>work</w:t>
-      </w:r>
-      <w:r>
-        <w:rPr>
-          <w:rFonts w:ascii="Arial" w:eastAsia="Times New Roman" w:hAnsi="Arial" w:cs="Arial"/>
-          <w:color w:val="000000"/>
-          <w:sz w:val="24"/>
-          <w:szCs w:val="24"/>
-          <w:shd w:val="clear" w:color="auto" w:fill="FFFFFF"/>
-        </w:rPr>
-        <w:t xml:space="preserve">s </w:t>
-      </w:r>
-      <w:r>
-        <w:rPr>
-          <w:rFonts w:ascii="Arial" w:eastAsia="Times New Roman" w:hAnsi="Arial" w:cs="Arial"/>
-          <w:color w:val="000000"/>
-          <w:sz w:val="24"/>
-          <w:szCs w:val="24"/>
-          <w:shd w:val="clear" w:color="auto" w:fill="FFFFFF"/>
-        </w:rPr>
-        <w:t xml:space="preserve">and </w:t>
-      </w:r>
-      <w:r>
-        <w:rPr>
-          <w:rFonts w:ascii="Arial" w:eastAsia="Times New Roman" w:hAnsi="Arial" w:cs="Arial"/>
-          <w:color w:val="000000"/>
-          <w:sz w:val="24"/>
-          <w:szCs w:val="24"/>
-          <w:shd w:val="clear" w:color="auto" w:fill="FFFFFF"/>
-        </w:rPr>
-        <w:t xml:space="preserve">could </w:t>
-      </w:r>
-      <w:r>
-        <w:rPr>
-          <w:rFonts w:ascii="Arial" w:eastAsia="Times New Roman" w:hAnsi="Arial" w:cs="Arial"/>
-          <w:color w:val="000000"/>
-          <w:sz w:val="24"/>
-          <w:szCs w:val="24"/>
-          <w:shd w:val="clear" w:color="auto" w:fill="FFFFFF"/>
-        </w:rPr>
-        <w:t xml:space="preserve">also </w:t>
-      </w:r>
-      <w:r>
-        <w:rPr>
-          <w:rFonts w:ascii="Arial" w:eastAsia="Times New Roman" w:hAnsi="Arial" w:cs="Arial"/>
-          <w:color w:val="000000"/>
-          <w:sz w:val="24"/>
-          <w:szCs w:val="24"/>
-          <w:shd w:val="clear" w:color="auto" w:fill="FFFFFF"/>
-        </w:rPr>
-        <w:t>help the deaf and hard-of-hearing</w:t>
-      </w:r>
-      <w:r>
-        <w:rPr>
-          <w:rFonts w:ascii="Arial" w:eastAsia="Times New Roman" w:hAnsi="Arial" w:cs="Arial"/>
-          <w:color w:val="000000"/>
-          <w:sz w:val="24"/>
-          <w:szCs w:val="24"/>
-          <w:shd w:val="clear" w:color="auto" w:fill="FFFFFF"/>
-        </w:rPr>
-        <w:t xml:space="preserve"> to</w:t>
-      </w:r>
-      <w:r>
-        <w:rPr>
-          <w:rFonts w:ascii="Arial" w:eastAsia="Times New Roman" w:hAnsi="Arial" w:cs="Arial"/>
-          <w:color w:val="000000"/>
-          <w:sz w:val="24"/>
-          <w:szCs w:val="24"/>
-          <w:shd w:val="clear" w:color="auto" w:fill="FFFFFF"/>
-        </w:rPr>
-        <w:t xml:space="preserve"> better communicate</w:t>
-      </w:r>
-      <w:r>
-        <w:rPr>
-          <w:rFonts w:ascii="Arial" w:eastAsia="Times New Roman" w:hAnsi="Arial" w:cs="Arial"/>
-          <w:color w:val="000000"/>
-          <w:sz w:val="24"/>
-          <w:szCs w:val="24"/>
-          <w:shd w:val="clear" w:color="auto" w:fill="FFFFFF"/>
-        </w:rPr>
-        <w:t xml:space="preserve"> by</w:t>
-      </w:r>
-      <w:r>
-        <w:rPr>
-          <w:rFonts w:ascii="Arial" w:eastAsia="Times New Roman" w:hAnsi="Arial" w:cs="Arial"/>
-          <w:color w:val="000000"/>
-          <w:sz w:val="24"/>
-          <w:szCs w:val="24"/>
-          <w:shd w:val="clear" w:color="auto" w:fill="FFFFFF"/>
-        </w:rPr>
-        <w:t xml:space="preserve"> using computer vision applications. </w:t>
-      </w:r>
-      <w:r>
-        <w:rPr>
-          <w:rFonts w:ascii="Arial" w:eastAsia="Times New Roman" w:hAnsi="Arial" w:cs="Arial"/>
-          <w:color w:val="000000"/>
-          <w:sz w:val="24"/>
-          <w:szCs w:val="24"/>
-        </w:rPr>
-        <w:t xml:space="preserve">In the future, the results from this </w:t>
-      </w:r>
-      <w:r>
-        <w:rPr>
-          <w:rFonts w:ascii="Arial" w:eastAsia="Times New Roman" w:hAnsi="Arial" w:cs="Arial"/>
-          <w:color w:val="000000"/>
-          <w:sz w:val="24"/>
-          <w:szCs w:val="24"/>
+          <w:lang w:val="es-ES"/>
         </w:rPr>
         <w:lastRenderedPageBreak/>
-        <w:t xml:space="preserve">project can be used in collaboration with a text-to-speech application with the intention of making communication as easy as possible for the deaf community. It could potentially even make communication faster and easier </w:t>
-      </w:r>
-      <w:r>
-        <w:rPr>
-          <w:rFonts w:ascii="Arial" w:eastAsia="Times New Roman" w:hAnsi="Arial" w:cs="Arial"/>
-          <w:color w:val="000000"/>
-          <w:sz w:val="24"/>
-          <w:szCs w:val="24"/>
-        </w:rPr>
-        <w:t xml:space="preserve">during conversations between </w:t>
-      </w:r>
-      <w:r>
-        <w:rPr>
-          <w:rFonts w:ascii="Arial" w:eastAsia="Times New Roman" w:hAnsi="Arial" w:cs="Arial"/>
-          <w:color w:val="000000"/>
-          <w:sz w:val="24"/>
-          <w:szCs w:val="24"/>
-        </w:rPr>
-        <w:t>deaf and blind people</w:t>
-      </w:r>
-      <w:r>
-        <w:rPr>
-          <w:rFonts w:ascii="Arial" w:eastAsia="Times New Roman" w:hAnsi="Arial" w:cs="Arial"/>
-          <w:color w:val="000000"/>
-          <w:sz w:val="24"/>
-          <w:szCs w:val="24"/>
-        </w:rPr>
-        <w:t xml:space="preserve"> together</w:t>
-      </w:r>
-      <w:r>
-        <w:rPr>
-          <w:rFonts w:ascii="Arial" w:eastAsia="Times New Roman" w:hAnsi="Arial" w:cs="Arial"/>
-          <w:color w:val="000000"/>
-          <w:sz w:val="24"/>
-          <w:szCs w:val="24"/>
-        </w:rPr>
-        <w:t>.</w:t>
-      </w:r>
-    </w:p>
-    <w:p>
-      <w:pPr>
-        <w:spacing w:after="0" w:line="360" w:lineRule="auto"/>
-        <w:rPr>
-          <w:rFonts w:ascii="Times New Roman" w:eastAsia="Times New Roman" w:hAnsi="Times New Roman" w:cs="Times New Roman"/>
-          <w:sz w:val="24"/>
-          <w:szCs w:val="24"/>
-        </w:rPr>
-      </w:pPr>
-      <w:r>
-        <w:rPr>
-          <w:rFonts w:ascii="Arial" w:eastAsia="Times New Roman" w:hAnsi="Arial" w:cs="Arial"/>
-          <w:color w:val="000000"/>
-          <w:sz w:val="24"/>
-          <w:szCs w:val="24"/>
-        </w:rPr>
-        <w:t>                                                                                                                                   </w:t>
-      </w:r>
-      <w:r>
-        <w:rPr>
-          <w:rFonts w:ascii="Arial" w:eastAsia="Times New Roman" w:hAnsi="Arial" w:cs="Arial"/>
-          <w:color w:val="000000"/>
-          <w:sz w:val="24"/>
-          <w:szCs w:val="24"/>
-        </w:rPr>
-        <w:tab/>
-      </w:r>
-    </w:p>
-    <w:p>
-      <w:pPr>
-        <w:spacing w:after="0" w:line="360" w:lineRule="auto"/>
-        <w:rPr>
-          <w:rFonts w:ascii="Times New Roman" w:eastAsia="Times New Roman" w:hAnsi="Times New Roman" w:cs="Times New Roman"/>
-          <w:sz w:val="24"/>
-          <w:szCs w:val="24"/>
-        </w:rPr>
-      </w:pPr>
-      <w:r>
-        <w:rPr>
-          <w:rFonts w:ascii="Arial" w:eastAsia="Times New Roman" w:hAnsi="Arial" w:cs="Arial"/>
-          <w:b/>
-          <w:bCs/>
-          <w:color w:val="000000"/>
-          <w:sz w:val="24"/>
-          <w:szCs w:val="24"/>
-        </w:rPr>
-        <w:t>References: </w:t>
-      </w:r>
-    </w:p>
-    <w:p>
-      <w:pPr>
-        <w:spacing w:after="0" w:line="360" w:lineRule="auto"/>
-        <w:rPr>
-          <w:rFonts w:ascii="Times New Roman" w:eastAsia="Times New Roman" w:hAnsi="Times New Roman" w:cs="Times New Roman"/>
-          <w:sz w:val="24"/>
-          <w:szCs w:val="24"/>
-        </w:rPr>
-      </w:pPr>
-      <w:r>
-        <w:rPr>
-          <w:rFonts w:ascii="Arial" w:eastAsia="Times New Roman" w:hAnsi="Arial" w:cs="Arial"/>
-          <w:color w:val="000000"/>
-          <w:sz w:val="24"/>
-          <w:szCs w:val="24"/>
-        </w:rPr>
-        <w:t> </w:t>
-      </w:r>
-    </w:p>
-    <w:p>
-      <w:pPr>
-        <w:shd w:val="clear" w:color="auto" w:fill="FFFFFF"/>
-        <w:spacing w:after="0" w:line="360" w:lineRule="auto"/>
-        <w:rPr>
-          <w:rFonts w:ascii="Times New Roman" w:eastAsia="Times New Roman" w:hAnsi="Times New Roman" w:cs="Times New Roman"/>
-          <w:sz w:val="24"/>
-          <w:szCs w:val="24"/>
-        </w:rPr>
-      </w:pPr>
-      <w:r>
-        <w:rPr>
-          <w:rFonts w:ascii="Arial" w:eastAsia="Times New Roman" w:hAnsi="Arial" w:cs="Arial"/>
-          <w:color w:val="000000"/>
-          <w:sz w:val="24"/>
-          <w:szCs w:val="24"/>
-        </w:rPr>
         <w:t>1.</w:t>
       </w:r>
       <w:r>
@@ -2049,9 +3150,20 @@
           <w:color w:val="000000"/>
           <w:sz w:val="24"/>
           <w:szCs w:val="24"/>
+          <w:lang w:val="es-ES"/>
         </w:rPr>
         <w:tab/>
       </w:r>
+      <w:r>
+        <w:rPr>
+          <w:rFonts w:ascii="Arial" w:eastAsia="Times New Roman" w:hAnsi="Arial" w:cs="Arial"/>
+          <w:color w:val="000000"/>
+          <w:sz w:val="24"/>
+          <w:szCs w:val="24"/>
+          <w:lang w:val="es-ES"/>
+        </w:rPr>
+        <w:t xml:space="preserve">Huy V. Vo, Francis Bach, </w:t>
+      </w:r>
       <w:proofErr w:type="spellStart"/>
       <w:r>
         <w:rPr>
@@ -2059,8 +3171,9 @@
           <w:color w:val="000000"/>
           <w:sz w:val="24"/>
           <w:szCs w:val="24"/>
-        </w:rPr>
-        <w:t>Huy</w:t>
+          <w:lang w:val="es-ES"/>
+        </w:rPr>
+        <w:t>Minsu</w:t>
       </w:r>
       <w:proofErr w:type="spellEnd"/>
       <w:r>
@@ -2069,8 +3182,9 @@
           <w:color w:val="000000"/>
           <w:sz w:val="24"/>
           <w:szCs w:val="24"/>
-        </w:rPr>
-        <w:t xml:space="preserve"> V. Vo, Francis Bach, </w:t>
+          <w:lang w:val="es-ES"/>
+        </w:rPr>
+        <w:t xml:space="preserve"> Cho, Kai Han, Yann </w:t>
       </w:r>
       <w:proofErr w:type="spellStart"/>
       <w:r>
@@ -2079,8 +3193,9 @@
           <w:color w:val="000000"/>
           <w:sz w:val="24"/>
           <w:szCs w:val="24"/>
-        </w:rPr>
-        <w:t>Minsu</w:t>
+          <w:lang w:val="es-ES"/>
+        </w:rPr>
+        <w:t>LeCun</w:t>
       </w:r>
       <w:proofErr w:type="spellEnd"/>
       <w:r>
@@ -2089,8 +3204,9 @@
           <w:color w:val="000000"/>
           <w:sz w:val="24"/>
           <w:szCs w:val="24"/>
-        </w:rPr>
-        <w:t xml:space="preserve"> Cho, Kai Han, Yann </w:t>
+          <w:lang w:val="es-ES"/>
+        </w:rPr>
+        <w:t xml:space="preserve">, Patrick </w:t>
       </w:r>
       <w:proofErr w:type="spellStart"/>
       <w:r>
@@ -2099,8 +3215,9 @@
           <w:color w:val="000000"/>
           <w:sz w:val="24"/>
           <w:szCs w:val="24"/>
-        </w:rPr>
-        <w:t>LeCun</w:t>
+          <w:lang w:val="es-ES"/>
+        </w:rPr>
+        <w:t>Perez</w:t>
       </w:r>
       <w:proofErr w:type="spellEnd"/>
       <w:r>
@@ -2109,8 +3226,18 @@
           <w:color w:val="000000"/>
           <w:sz w:val="24"/>
           <w:szCs w:val="24"/>
-        </w:rPr>
-        <w:t>, Patrick Perez, Jean Ponce.  Unsupervised Image Matching and Object Discovery as Optimization.  In CVPR, 2019.</w:t>
+          <w:lang w:val="es-ES"/>
+        </w:rPr>
+        <w:t xml:space="preserve">, Jean Ponce.  </w:t>
+      </w:r>
+      <w:r>
+        <w:rPr>
+          <w:rFonts w:ascii="Arial" w:eastAsia="Times New Roman" w:hAnsi="Arial" w:cs="Arial"/>
+          <w:color w:val="000000"/>
+          <w:sz w:val="24"/>
+          <w:szCs w:val="24"/>
+        </w:rPr>
+        <w:t>Unsupervised Image Matching and Object Discovery as Optimization.  In CVPR, 2019.</w:t>
       </w:r>
     </w:p>
     <w:p>
@@ -2485,6 +3612,146 @@
 <file path=word/numbering.xml><?xml version="1.0" encoding="utf-8"?>
 <w:numbering xmlns:wpc="http://schemas.microsoft.com/office/word/2010/wordprocessingCanvas" xmlns:cx="http://schemas.microsoft.com/office/drawing/2014/chartex" xmlns:cx1="http://schemas.microsoft.com/office/drawing/2015/9/8/chartex" xmlns:cx2="http://schemas.microsoft.com/office/drawing/2015/10/21/chartex" xmlns:cx3="http://schemas.microsoft.com/office/drawing/2016/5/9/chartex" xmlns:cx4="http://schemas.microsoft.com/office/drawing/2016/5/10/chartex" xmlns:cx5="http://schemas.microsoft.com/office/drawing/2016/5/11/chartex" xmlns:cx6="http://schemas.microsoft.com/office/drawing/2016/5/12/chartex" xmlns:cx7="http://schemas.microsoft.com/office/drawing/2016/5/13/chartex" xmlns:cx8="http://schemas.microsoft.com/office/drawing/2016/5/14/chartex" xmlns:mc="http://schemas.openxmlformats.org/markup-compatibility/2006" xmlns:aink="http://schemas.microsoft.com/office/drawing/2016/ink" xmlns:am3d="http://schemas.microsoft.com/office/drawing/2017/model3d" xmlns:o="urn:schemas-microsoft-com:office:office" xmlns:r="http://schemas.openxmlformats.org/officeDocument/2006/relationships" xmlns:m="http://schemas.openxmlformats.org/officeDocument/2006/math" xmlns:v="urn:schemas-microsoft-com:vml" xmlns:wp14="http://schemas.microsoft.com/office/word/2010/wordprocessingDrawing" xmlns:wp="http://schemas.openxmlformats.org/drawingml/2006/wordprocessingDrawing" xmlns:w10="urn:schemas-microsoft-com:office:word" xmlns:w="http://schemas.openxmlformats.org/wordprocessingml/2006/main" xmlns:w14="http://schemas.microsoft.com/office/word/2010/wordml" xmlns:w15="http://schemas.microsoft.com/office/word/2012/wordml" xmlns:w16cid="http://schemas.microsoft.com/office/word/2016/wordml/cid" xmlns:w16se="http://schemas.microsoft.com/office/word/2015/wordml/symex" xmlns:wpg="http://schemas.microsoft.com/office/word/2010/wordprocessingGroup" xmlns:wpi="http://schemas.microsoft.com/office/word/2010/wordprocessingInk" xmlns:wne="http://schemas.microsoft.com/office/word/2006/wordml" xmlns:wps="http://schemas.microsoft.com/office/word/2010/wordprocessingShape" mc:Ignorable="w14 w15 w16se w16cid wp14">
   <w:abstractNum w:abstractNumId="0" w15:restartNumberingAfterBreak="0">
+    <w:nsid w:val="207566B4"/>
+    <w:multiLevelType w:val="hybridMultilevel"/>
+    <w:tmpl w:val="A8AA29F6"/>
+    <w:lvl w:ilvl="0" w:tplc="15EC4164">
+      <w:start w:val="1"/>
+      <w:numFmt w:val="bullet"/>
+      <w:lvlText w:val="-"/>
+      <w:lvlJc w:val="left"/>
+      <w:pPr>
+        <w:tabs>
+          <w:tab w:val="num" w:pos="720"/>
+        </w:tabs>
+        <w:ind w:left="720" w:hanging="360"/>
+      </w:pPr>
+      <w:rPr>
+        <w:rFonts w:ascii="Times New Roman" w:hAnsi="Times New Roman" w:hint="default"/>
+      </w:rPr>
+    </w:lvl>
+    <w:lvl w:ilvl="1" w:tplc="0EF40D68" w:tentative="1">
+      <w:start w:val="1"/>
+      <w:numFmt w:val="bullet"/>
+      <w:lvlText w:val="-"/>
+      <w:lvlJc w:val="left"/>
+      <w:pPr>
+        <w:tabs>
+          <w:tab w:val="num" w:pos="1440"/>
+        </w:tabs>
+        <w:ind w:left="1440" w:hanging="360"/>
+      </w:pPr>
+      <w:rPr>
+        <w:rFonts w:ascii="Times New Roman" w:hAnsi="Times New Roman" w:hint="default"/>
+      </w:rPr>
+    </w:lvl>
+    <w:lvl w:ilvl="2" w:tplc="BA98E03A" w:tentative="1">
+      <w:start w:val="1"/>
+      <w:numFmt w:val="bullet"/>
+      <w:lvlText w:val="-"/>
+      <w:lvlJc w:val="left"/>
+      <w:pPr>
+        <w:tabs>
+          <w:tab w:val="num" w:pos="2160"/>
+        </w:tabs>
+        <w:ind w:left="2160" w:hanging="360"/>
+      </w:pPr>
+      <w:rPr>
+        <w:rFonts w:ascii="Times New Roman" w:hAnsi="Times New Roman" w:hint="default"/>
+      </w:rPr>
+    </w:lvl>
+    <w:lvl w:ilvl="3" w:tplc="BFFEFEB4" w:tentative="1">
+      <w:start w:val="1"/>
+      <w:numFmt w:val="bullet"/>
+      <w:lvlText w:val="-"/>
+      <w:lvlJc w:val="left"/>
+      <w:pPr>
+        <w:tabs>
+          <w:tab w:val="num" w:pos="2880"/>
+        </w:tabs>
+        <w:ind w:left="2880" w:hanging="360"/>
+      </w:pPr>
+      <w:rPr>
+        <w:rFonts w:ascii="Times New Roman" w:hAnsi="Times New Roman" w:hint="default"/>
+      </w:rPr>
+    </w:lvl>
+    <w:lvl w:ilvl="4" w:tplc="09402316" w:tentative="1">
+      <w:start w:val="1"/>
+      <w:numFmt w:val="bullet"/>
+      <w:lvlText w:val="-"/>
+      <w:lvlJc w:val="left"/>
+      <w:pPr>
+        <w:tabs>
+          <w:tab w:val="num" w:pos="3600"/>
+        </w:tabs>
+        <w:ind w:left="3600" w:hanging="360"/>
+      </w:pPr>
+      <w:rPr>
+        <w:rFonts w:ascii="Times New Roman" w:hAnsi="Times New Roman" w:hint="default"/>
+      </w:rPr>
+    </w:lvl>
+    <w:lvl w:ilvl="5" w:tplc="54DCF78A" w:tentative="1">
+      <w:start w:val="1"/>
+      <w:numFmt w:val="bullet"/>
+      <w:lvlText w:val="-"/>
+      <w:lvlJc w:val="left"/>
+      <w:pPr>
+        <w:tabs>
+          <w:tab w:val="num" w:pos="4320"/>
+        </w:tabs>
+        <w:ind w:left="4320" w:hanging="360"/>
+      </w:pPr>
+      <w:rPr>
+        <w:rFonts w:ascii="Times New Roman" w:hAnsi="Times New Roman" w:hint="default"/>
+      </w:rPr>
+    </w:lvl>
+    <w:lvl w:ilvl="6" w:tplc="1148719A" w:tentative="1">
+      <w:start w:val="1"/>
+      <w:numFmt w:val="bullet"/>
+      <w:lvlText w:val="-"/>
+      <w:lvlJc w:val="left"/>
+      <w:pPr>
+        <w:tabs>
+          <w:tab w:val="num" w:pos="5040"/>
+        </w:tabs>
+        <w:ind w:left="5040" w:hanging="360"/>
+      </w:pPr>
+      <w:rPr>
+        <w:rFonts w:ascii="Times New Roman" w:hAnsi="Times New Roman" w:hint="default"/>
+      </w:rPr>
+    </w:lvl>
+    <w:lvl w:ilvl="7" w:tplc="C032F9C6" w:tentative="1">
+      <w:start w:val="1"/>
+      <w:numFmt w:val="bullet"/>
+      <w:lvlText w:val="-"/>
+      <w:lvlJc w:val="left"/>
+      <w:pPr>
+        <w:tabs>
+          <w:tab w:val="num" w:pos="5760"/>
+        </w:tabs>
+        <w:ind w:left="5760" w:hanging="360"/>
+      </w:pPr>
+      <w:rPr>
+        <w:rFonts w:ascii="Times New Roman" w:hAnsi="Times New Roman" w:hint="default"/>
+      </w:rPr>
+    </w:lvl>
+    <w:lvl w:ilvl="8" w:tplc="CEF8B34C" w:tentative="1">
+      <w:start w:val="1"/>
+      <w:numFmt w:val="bullet"/>
+      <w:lvlText w:val="-"/>
+      <w:lvlJc w:val="left"/>
+      <w:pPr>
+        <w:tabs>
+          <w:tab w:val="num" w:pos="6480"/>
+        </w:tabs>
+        <w:ind w:left="6480" w:hanging="360"/>
+      </w:pPr>
+      <w:rPr>
+        <w:rFonts w:ascii="Times New Roman" w:hAnsi="Times New Roman" w:hint="default"/>
+      </w:rPr>
+    </w:lvl>
+  </w:abstractNum>
+  <w:abstractNum w:abstractNumId="1" w15:restartNumberingAfterBreak="0">
     <w:nsid w:val="2E3B4D9D"/>
     <w:multiLevelType w:val="hybridMultilevel"/>
     <w:tmpl w:val="68B68502"/>
@@ -2596,7 +3863,7 @@
       </w:rPr>
     </w:lvl>
   </w:abstractNum>
-  <w:abstractNum w:abstractNumId="1" w15:restartNumberingAfterBreak="0">
+  <w:abstractNum w:abstractNumId="2" w15:restartNumberingAfterBreak="0">
     <w:nsid w:val="44CC0F6B"/>
     <w:multiLevelType w:val="multilevel"/>
     <w:tmpl w:val="4038F45E"/>
@@ -2709,7 +3976,7 @@
       </w:pPr>
     </w:lvl>
   </w:abstractNum>
-  <w:abstractNum w:abstractNumId="2" w15:restartNumberingAfterBreak="0">
+  <w:abstractNum w:abstractNumId="3" w15:restartNumberingAfterBreak="0">
     <w:nsid w:val="52500CDA"/>
     <w:multiLevelType w:val="hybridMultilevel"/>
     <w:tmpl w:val="97AAEBA6"/>
@@ -2823,13 +4090,16 @@
     </w:lvl>
   </w:abstractNum>
   <w:num w:numId="1">
+    <w:abstractNumId w:val="2"/>
+  </w:num>
+  <w:num w:numId="2">
     <w:abstractNumId w:val="1"/>
   </w:num>
-  <w:num w:numId="2">
+  <w:num w:numId="3">
+    <w:abstractNumId w:val="3"/>
+  </w:num>
+  <w:num w:numId="4">
     <w:abstractNumId w:val="0"/>
-  </w:num>
-  <w:num w:numId="3">
-    <w:abstractNumId w:val="2"/>
   </w:num>
 </w:numbering>
 </file>
@@ -3236,7 +4506,6 @@
   <w:style w:type="character" w:default="1" w:styleId="DefaultParagraphFont">
     <w:name w:val="Default Paragraph Font"/>
     <w:uiPriority w:val="1"/>
-    <w:semiHidden/>
     <w:unhideWhenUsed/>
   </w:style>
   <w:style w:type="table" w:default="1" w:styleId="TableNormal">

</xml_diff>